<commit_message>
vault backup: 2023-10-05 20:15:08
</commit_message>
<xml_diff>
--- a/Vakken/Journalistieke en Redactionele Vaardigheden/Interview/Feedback folder/Interviewplan_JortSiemes_VincentIcke_V2_FeedbackApplied.docx
+++ b/Vakken/Journalistieke en Redactionele Vaardigheden/Interview/Feedback folder/Interviewplan_JortSiemes_VincentIcke_V2_FeedbackApplied.docx
@@ -2064,6 +2064,35 @@
         </w:rPr>
         <w:t>Wat is de grootste uitdaging? Aantal uitdagingen?</w:t>
       </w:r>
+      <w:r>
+        <w:rPr>
+          <w:rFonts w:ascii="Simplistic Sans" w:eastAsiaTheme="minorHAnsi" w:hAnsi="Simplistic Sans" w:cstheme="minorBidi"/>
+          <w:sz w:val="22"/>
+          <w:szCs w:val="22"/>
+          <w:lang w:eastAsia="en-US"/>
+        </w:rPr>
+        <w:t xml:space="preserve"> Hoe overkom je </w:t>
+      </w:r>
+      <w:proofErr w:type="spellStart"/>
+      <w:r>
+        <w:rPr>
+          <w:rFonts w:ascii="Simplistic Sans" w:eastAsiaTheme="minorHAnsi" w:hAnsi="Simplistic Sans" w:cstheme="minorBidi"/>
+          <w:sz w:val="22"/>
+          <w:szCs w:val="22"/>
+          <w:lang w:eastAsia="en-US"/>
+        </w:rPr>
+        <w:t>zn</w:t>
+      </w:r>
+      <w:proofErr w:type="spellEnd"/>
+      <w:r>
+        <w:rPr>
+          <w:rFonts w:ascii="Simplistic Sans" w:eastAsiaTheme="minorHAnsi" w:hAnsi="Simplistic Sans" w:cstheme="minorBidi"/>
+          <w:sz w:val="22"/>
+          <w:szCs w:val="22"/>
+          <w:lang w:eastAsia="en-US"/>
+        </w:rPr>
+        <w:t xml:space="preserve"> uitdaging?</w:t>
+      </w:r>
     </w:p>
     <w:p>
       <w:pPr>
@@ -2330,6 +2359,84 @@
       <w:pPr>
         <w:pStyle w:val="NormalWeb"/>
         <w:numPr>
+          <w:ilvl w:val="1"/>
+          <w:numId w:val="4"/>
+        </w:numPr>
+        <w:shd w:val="clear" w:color="auto" w:fill="FFFFFF"/>
+        <w:rPr>
+          <w:rFonts w:ascii="Simplistic Sans" w:eastAsiaTheme="minorHAnsi" w:hAnsi="Simplistic Sans" w:cstheme="minorBidi"/>
+          <w:sz w:val="22"/>
+          <w:szCs w:val="22"/>
+          <w:lang w:eastAsia="en-US"/>
+        </w:rPr>
+      </w:pPr>
+      <w:r>
+        <w:rPr>
+          <w:rFonts w:ascii="Simplistic Sans" w:eastAsiaTheme="minorHAnsi" w:hAnsi="Simplistic Sans" w:cstheme="minorBidi"/>
+          <w:sz w:val="22"/>
+          <w:szCs w:val="22"/>
+          <w:lang w:eastAsia="en-US"/>
+        </w:rPr>
+        <w:lastRenderedPageBreak/>
+        <w:t>Heb je een favoriet kunststuk in deze</w:t>
+      </w:r>
+      <w:r>
+        <w:rPr>
+          <w:rFonts w:ascii="Simplistic Sans" w:eastAsiaTheme="minorHAnsi" w:hAnsi="Simplistic Sans" w:cstheme="minorBidi"/>
+          <w:sz w:val="22"/>
+          <w:szCs w:val="22"/>
+          <w:lang w:eastAsia="en-US"/>
+        </w:rPr>
+        <w:t xml:space="preserve"> ‘alien art’</w:t>
+      </w:r>
+      <w:r>
+        <w:rPr>
+          <w:rFonts w:ascii="Simplistic Sans" w:eastAsiaTheme="minorHAnsi" w:hAnsi="Simplistic Sans" w:cstheme="minorBidi"/>
+          <w:sz w:val="22"/>
+          <w:szCs w:val="22"/>
+          <w:lang w:eastAsia="en-US"/>
+        </w:rPr>
+        <w:t xml:space="preserve"> exhibitie</w:t>
+      </w:r>
+      <w:r>
+        <w:rPr>
+          <w:rFonts w:ascii="Simplistic Sans" w:eastAsiaTheme="minorHAnsi" w:hAnsi="Simplistic Sans" w:cstheme="minorBidi"/>
+          <w:sz w:val="22"/>
+          <w:szCs w:val="22"/>
+          <w:lang w:eastAsia="en-US"/>
+        </w:rPr>
+        <w:t>?</w:t>
+      </w:r>
+    </w:p>
+    <w:p>
+      <w:pPr>
+        <w:pStyle w:val="NormalWeb"/>
+        <w:numPr>
+          <w:ilvl w:val="1"/>
+          <w:numId w:val="4"/>
+        </w:numPr>
+        <w:shd w:val="clear" w:color="auto" w:fill="FFFFFF"/>
+        <w:rPr>
+          <w:rFonts w:ascii="Simplistic Sans" w:eastAsiaTheme="minorHAnsi" w:hAnsi="Simplistic Sans" w:cstheme="minorBidi"/>
+          <w:sz w:val="22"/>
+          <w:szCs w:val="22"/>
+          <w:lang w:eastAsia="en-US"/>
+        </w:rPr>
+      </w:pPr>
+      <w:r>
+        <w:rPr>
+          <w:rFonts w:ascii="Simplistic Sans" w:eastAsiaTheme="minorHAnsi" w:hAnsi="Simplistic Sans" w:cstheme="minorBidi"/>
+          <w:sz w:val="22"/>
+          <w:szCs w:val="22"/>
+          <w:lang w:eastAsia="en-US"/>
+        </w:rPr>
+        <w:t>Heb je nog kunstplannen voor de toekomst?</w:t>
+      </w:r>
+    </w:p>
+    <w:p>
+      <w:pPr>
+        <w:pStyle w:val="NormalWeb"/>
+        <w:numPr>
           <w:ilvl w:val="0"/>
           <w:numId w:val="4"/>
         </w:numPr>
@@ -2348,7 +2455,6 @@
           <w:szCs w:val="22"/>
           <w:lang w:eastAsia="en-US"/>
         </w:rPr>
-        <w:lastRenderedPageBreak/>
         <w:t>Kun je vertellen over enkele van je meest gedenkwaardige ervaringen of momenten tijdens je werk in de ruimtewetenschap?</w:t>
       </w:r>
     </w:p>
@@ -2509,6 +2615,28 @@
           <w:lang w:val="nl-NL"/>
         </w:rPr>
         <w:t xml:space="preserve">Mag ik eventuele vragen nog per mail stellen? </w:t>
+      </w:r>
+    </w:p>
+    <w:p>
+      <w:pPr>
+        <w:pStyle w:val="ListParagraph"/>
+        <w:numPr>
+          <w:ilvl w:val="0"/>
+          <w:numId w:val="4"/>
+        </w:numPr>
+        <w:spacing w:line="256" w:lineRule="auto"/>
+        <w:ind w:firstLine="720"/>
+        <w:rPr>
+          <w:rFonts w:ascii="Simplistic Sans" w:hAnsi="Simplistic Sans"/>
+          <w:lang w:val="nl-NL"/>
+        </w:rPr>
+      </w:pPr>
+      <w:r>
+        <w:rPr>
+          <w:rFonts w:ascii="Simplistic Sans" w:hAnsi="Simplistic Sans"/>
+          <w:lang w:val="nl-NL"/>
+        </w:rPr>
+        <w:t>Zou ik u nog een keer kunnen mailen om te controleren of alles feitelijk klopt?</w:t>
       </w:r>
     </w:p>
     <w:p>
@@ -2635,7 +2763,7 @@
   <w15:commentEx w15:paraId="4B45A8D7" w15:done="1"/>
   <w15:commentEx w15:paraId="523D7F46" w15:done="1"/>
   <w15:commentEx w15:paraId="535D8A6B" w15:done="1"/>
-  <w15:commentEx w15:paraId="1936024F" w15:done="0"/>
+  <w15:commentEx w15:paraId="1936024F" w15:done="1"/>
   <w15:commentEx w15:paraId="5E4EB81C" w15:done="1"/>
 </w15:commentsEx>
 </file>

</xml_diff>

<commit_message>
vault backup: 2023-10-05 20:26:08
</commit_message>
<xml_diff>
--- a/Vakken/Journalistieke en Redactionele Vaardigheden/Interview/Feedback folder/Interviewplan_JortSiemes_VincentIcke_V2_FeedbackApplied.docx
+++ b/Vakken/Journalistieke en Redactionele Vaardigheden/Interview/Feedback folder/Interviewplan_JortSiemes_VincentIcke_V2_FeedbackApplied.docx
@@ -1238,6 +1238,14 @@
         </w:rPr>
         <w:lastRenderedPageBreak/>
         <w:t>Vragenlijst</w:t>
+      </w:r>
+      <w:r>
+        <w:rPr>
+          <w:rFonts w:ascii="Simplistic Sans Bold" w:hAnsi="Simplistic Sans Bold"/>
+          <w:sz w:val="52"/>
+          <w:szCs w:val="52"/>
+        </w:rPr>
+        <w:t xml:space="preserve"> (16u-17u)</w:t>
       </w:r>
     </w:p>
     <w:p>

</xml_diff>

<commit_message>
vault backup: 2023-10-05 20:47:08
</commit_message>
<xml_diff>
--- a/Vakken/Journalistieke en Redactionele Vaardigheden/Interview/Feedback folder/Interviewplan_JortSiemes_VincentIcke_V2_FeedbackApplied.docx
+++ b/Vakken/Journalistieke en Redactionele Vaardigheden/Interview/Feedback folder/Interviewplan_JortSiemes_VincentIcke_V2_FeedbackApplied.docx
@@ -1771,10 +1771,6 @@
     <w:p>
       <w:pPr>
         <w:pStyle w:val="NormalWeb"/>
-        <w:numPr>
-          <w:ilvl w:val="0"/>
-          <w:numId w:val="4"/>
-        </w:numPr>
         <w:shd w:val="clear" w:color="auto" w:fill="FFFFFF"/>
         <w:rPr>
           <w:rFonts w:ascii="Simplistic Sans" w:eastAsiaTheme="minorHAnsi" w:hAnsi="Simplistic Sans" w:cstheme="minorBidi"/>
@@ -1790,26 +1786,7 @@
           <w:szCs w:val="22"/>
           <w:lang w:eastAsia="en-US"/>
         </w:rPr>
-        <w:t>Waardoor bent u geïnteresseerd geraakt in</w:t>
-      </w:r>
-      <w:commentRangeStart w:id="1"/>
-      <w:commentRangeEnd w:id="1"/>
-      <w:r>
-        <w:rPr>
-          <w:rStyle w:val="CommentReference"/>
-          <w:rFonts w:asciiTheme="minorHAnsi" w:eastAsiaTheme="minorHAnsi" w:hAnsiTheme="minorHAnsi" w:cstheme="minorBidi"/>
-          <w:lang w:eastAsia="en-US"/>
-        </w:rPr>
-        <w:commentReference w:id="1"/>
-      </w:r>
-      <w:r>
-        <w:rPr>
-          <w:rFonts w:ascii="Simplistic Sans" w:eastAsiaTheme="minorHAnsi" w:hAnsi="Simplistic Sans" w:cstheme="minorBidi"/>
-          <w:sz w:val="22"/>
-          <w:szCs w:val="22"/>
-          <w:lang w:eastAsia="en-US"/>
-        </w:rPr>
-        <w:t xml:space="preserve"> zowel ruimtewetenschap als kosmologie?</w:t>
+        <w:t>U geeft les in zowel ruimtewetenschap als kosmologie, ik ben benieuwd:</w:t>
       </w:r>
     </w:p>
     <w:p>
@@ -1834,44 +1811,26 @@
           <w:szCs w:val="22"/>
           <w:lang w:eastAsia="en-US"/>
         </w:rPr>
-        <w:t>K</w:t>
-      </w:r>
-      <w:r>
-        <w:rPr>
-          <w:rFonts w:ascii="Simplistic Sans" w:eastAsiaTheme="minorHAnsi" w:hAnsi="Simplistic Sans" w:cstheme="minorBidi"/>
-          <w:sz w:val="22"/>
-          <w:szCs w:val="22"/>
-          <w:lang w:eastAsia="en-US"/>
-        </w:rPr>
-        <w:t>an u</w:t>
-      </w:r>
-      <w:commentRangeStart w:id="2"/>
-      <w:commentRangeEnd w:id="2"/>
+        <w:t>Waardoor bent u geïnteresseerd geraakt in</w:t>
+      </w:r>
+      <w:commentRangeStart w:id="1"/>
+      <w:commentRangeEnd w:id="1"/>
       <w:r>
         <w:rPr>
           <w:rStyle w:val="CommentReference"/>
           <w:rFonts w:asciiTheme="minorHAnsi" w:eastAsiaTheme="minorHAnsi" w:hAnsiTheme="minorHAnsi" w:cstheme="minorBidi"/>
           <w:lang w:eastAsia="en-US"/>
         </w:rPr>
-        <w:commentReference w:id="2"/>
-      </w:r>
-      <w:r>
-        <w:rPr>
-          <w:rFonts w:ascii="Simplistic Sans" w:eastAsiaTheme="minorHAnsi" w:hAnsi="Simplistic Sans" w:cstheme="minorBidi"/>
-          <w:sz w:val="22"/>
-          <w:szCs w:val="22"/>
-          <w:lang w:eastAsia="en-US"/>
-        </w:rPr>
-        <w:t xml:space="preserve"> w</w:t>
-      </w:r>
-      <w:r>
-        <w:rPr>
-          <w:rFonts w:ascii="Simplistic Sans" w:eastAsiaTheme="minorHAnsi" w:hAnsi="Simplistic Sans" w:cstheme="minorBidi"/>
-          <w:sz w:val="22"/>
-          <w:szCs w:val="22"/>
-          <w:lang w:eastAsia="en-US"/>
-        </w:rPr>
-        <w:t>at meer vertellen over je professionele achtergrond in zowel ruimtewetenschap als kunst? Hoe heb je deze twee gebieden weten te combineren in je carrière?</w:t>
+        <w:commentReference w:id="1"/>
+      </w:r>
+      <w:r>
+        <w:rPr>
+          <w:rFonts w:ascii="Simplistic Sans" w:eastAsiaTheme="minorHAnsi" w:hAnsi="Simplistic Sans" w:cstheme="minorBidi"/>
+          <w:sz w:val="22"/>
+          <w:szCs w:val="22"/>
+          <w:lang w:eastAsia="en-US"/>
+        </w:rPr>
+        <w:t xml:space="preserve"> zowel ruimtewetenschap als kosmologie?</w:t>
       </w:r>
     </w:p>
     <w:p>
@@ -1896,28 +1855,107 @@
           <w:szCs w:val="22"/>
           <w:lang w:eastAsia="en-US"/>
         </w:rPr>
-        <w:t>Wat motiveert je om wetenschap en kennis over het universum met het grote publiek te delen?</w:t>
-      </w:r>
-    </w:p>
-    <w:p>
-      <w:pPr>
-        <w:pStyle w:val="NormalWeb"/>
-        <w:shd w:val="clear" w:color="auto" w:fill="FFFFFF"/>
-        <w:rPr>
-          <w:rFonts w:ascii="Simplistic Sans Bold" w:eastAsiaTheme="minorHAnsi" w:hAnsi="Simplistic Sans Bold" w:cstheme="minorBidi"/>
-          <w:sz w:val="22"/>
-          <w:szCs w:val="22"/>
-          <w:lang w:eastAsia="en-US"/>
-        </w:rPr>
-      </w:pPr>
-      <w:r>
-        <w:rPr>
-          <w:rFonts w:ascii="Simplistic Sans Bold" w:eastAsiaTheme="minorHAnsi" w:hAnsi="Simplistic Sans Bold" w:cstheme="minorBidi"/>
-          <w:sz w:val="22"/>
-          <w:szCs w:val="22"/>
-          <w:lang w:eastAsia="en-US"/>
-        </w:rPr>
-        <w:t>Eigen onderzoek</w:t>
+        <w:t>K</w:t>
+      </w:r>
+      <w:r>
+        <w:rPr>
+          <w:rFonts w:ascii="Simplistic Sans" w:eastAsiaTheme="minorHAnsi" w:hAnsi="Simplistic Sans" w:cstheme="minorBidi"/>
+          <w:sz w:val="22"/>
+          <w:szCs w:val="22"/>
+          <w:lang w:eastAsia="en-US"/>
+        </w:rPr>
+        <w:t>unt</w:t>
+      </w:r>
+      <w:r>
+        <w:rPr>
+          <w:rFonts w:ascii="Simplistic Sans" w:eastAsiaTheme="minorHAnsi" w:hAnsi="Simplistic Sans" w:cstheme="minorBidi"/>
+          <w:sz w:val="22"/>
+          <w:szCs w:val="22"/>
+          <w:lang w:eastAsia="en-US"/>
+        </w:rPr>
+        <w:t xml:space="preserve"> u</w:t>
+      </w:r>
+      <w:commentRangeStart w:id="2"/>
+      <w:commentRangeEnd w:id="2"/>
+      <w:r>
+        <w:rPr>
+          <w:rStyle w:val="CommentReference"/>
+          <w:rFonts w:asciiTheme="minorHAnsi" w:eastAsiaTheme="minorHAnsi" w:hAnsiTheme="minorHAnsi" w:cstheme="minorBidi"/>
+          <w:lang w:eastAsia="en-US"/>
+        </w:rPr>
+        <w:commentReference w:id="2"/>
+      </w:r>
+      <w:r>
+        <w:rPr>
+          <w:rFonts w:ascii="Simplistic Sans" w:eastAsiaTheme="minorHAnsi" w:hAnsi="Simplistic Sans" w:cstheme="minorBidi"/>
+          <w:sz w:val="22"/>
+          <w:szCs w:val="22"/>
+          <w:lang w:eastAsia="en-US"/>
+        </w:rPr>
+        <w:t xml:space="preserve"> w</w:t>
+      </w:r>
+      <w:r>
+        <w:rPr>
+          <w:rFonts w:ascii="Simplistic Sans" w:eastAsiaTheme="minorHAnsi" w:hAnsi="Simplistic Sans" w:cstheme="minorBidi"/>
+          <w:sz w:val="22"/>
+          <w:szCs w:val="22"/>
+          <w:lang w:eastAsia="en-US"/>
+        </w:rPr>
+        <w:t xml:space="preserve">at meer vertellen over </w:t>
+      </w:r>
+      <w:r>
+        <w:rPr>
+          <w:rFonts w:ascii="Simplistic Sans" w:eastAsiaTheme="minorHAnsi" w:hAnsi="Simplistic Sans" w:cstheme="minorBidi"/>
+          <w:sz w:val="22"/>
+          <w:szCs w:val="22"/>
+          <w:lang w:eastAsia="en-US"/>
+        </w:rPr>
+        <w:t>uw</w:t>
+      </w:r>
+      <w:r>
+        <w:rPr>
+          <w:rFonts w:ascii="Simplistic Sans" w:eastAsiaTheme="minorHAnsi" w:hAnsi="Simplistic Sans" w:cstheme="minorBidi"/>
+          <w:sz w:val="22"/>
+          <w:szCs w:val="22"/>
+          <w:lang w:eastAsia="en-US"/>
+        </w:rPr>
+        <w:t xml:space="preserve"> professionele achtergrond in zowel ruimtewetenschap als kunst? Hoe he</w:t>
+      </w:r>
+      <w:r>
+        <w:rPr>
+          <w:rFonts w:ascii="Simplistic Sans" w:eastAsiaTheme="minorHAnsi" w:hAnsi="Simplistic Sans" w:cstheme="minorBidi"/>
+          <w:sz w:val="22"/>
+          <w:szCs w:val="22"/>
+          <w:lang w:eastAsia="en-US"/>
+        </w:rPr>
+        <w:t>eft u</w:t>
+      </w:r>
+      <w:r>
+        <w:rPr>
+          <w:rFonts w:ascii="Simplistic Sans" w:eastAsiaTheme="minorHAnsi" w:hAnsi="Simplistic Sans" w:cstheme="minorBidi"/>
+          <w:sz w:val="22"/>
+          <w:szCs w:val="22"/>
+          <w:lang w:eastAsia="en-US"/>
+        </w:rPr>
+        <w:t xml:space="preserve"> deze twee gebieden weten te combineren in </w:t>
+      </w:r>
+      <w:r>
+        <w:rPr>
+          <w:rFonts w:ascii="Simplistic Sans" w:eastAsiaTheme="minorHAnsi" w:hAnsi="Simplistic Sans" w:cstheme="minorBidi"/>
+          <w:sz w:val="22"/>
+          <w:szCs w:val="22"/>
+          <w:lang w:eastAsia="en-US"/>
+        </w:rPr>
+        <w:t>uw</w:t>
+      </w:r>
+      <w:r>
+        <w:rPr>
+          <w:rFonts w:ascii="Simplistic Sans" w:eastAsiaTheme="minorHAnsi" w:hAnsi="Simplistic Sans" w:cstheme="minorBidi"/>
+          <w:sz w:val="22"/>
+          <w:szCs w:val="22"/>
+          <w:lang w:eastAsia="en-US"/>
+        </w:rPr>
+        <w:t xml:space="preserve"> carrière?</w:t>
       </w:r>
     </w:p>
     <w:p>
@@ -1942,8 +1980,59 @@
           <w:szCs w:val="22"/>
           <w:lang w:eastAsia="en-US"/>
         </w:rPr>
-        <w:t>Waarom vind u het belangrijk dat er onderzoek word gedaan naar het Heelal?</w:t>
-      </w:r>
+        <w:t xml:space="preserve">Wat motiveert </w:t>
+      </w:r>
+      <w:r>
+        <w:rPr>
+          <w:rFonts w:ascii="Simplistic Sans" w:eastAsiaTheme="minorHAnsi" w:hAnsi="Simplistic Sans" w:cstheme="minorBidi"/>
+          <w:sz w:val="22"/>
+          <w:szCs w:val="22"/>
+          <w:lang w:eastAsia="en-US"/>
+        </w:rPr>
+        <w:t>u</w:t>
+      </w:r>
+      <w:r>
+        <w:rPr>
+          <w:rFonts w:ascii="Simplistic Sans" w:eastAsiaTheme="minorHAnsi" w:hAnsi="Simplistic Sans" w:cstheme="minorBidi"/>
+          <w:sz w:val="22"/>
+          <w:szCs w:val="22"/>
+          <w:lang w:eastAsia="en-US"/>
+        </w:rPr>
+        <w:t xml:space="preserve"> om wetenschap en kennis over het universum met het grote publiek te delen?</w:t>
+      </w:r>
+    </w:p>
+    <w:p>
+      <w:pPr>
+        <w:pStyle w:val="NormalWeb"/>
+        <w:shd w:val="clear" w:color="auto" w:fill="FFFFFF"/>
+        <w:rPr>
+          <w:rFonts w:ascii="Simplistic Sans Bold" w:eastAsiaTheme="minorHAnsi" w:hAnsi="Simplistic Sans Bold" w:cstheme="minorBidi"/>
+          <w:sz w:val="22"/>
+          <w:szCs w:val="22"/>
+          <w:lang w:eastAsia="en-US"/>
+        </w:rPr>
+      </w:pPr>
+      <w:r>
+        <w:rPr>
+          <w:rFonts w:ascii="Simplistic Sans Bold" w:eastAsiaTheme="minorHAnsi" w:hAnsi="Simplistic Sans Bold" w:cstheme="minorBidi"/>
+          <w:sz w:val="22"/>
+          <w:szCs w:val="22"/>
+          <w:lang w:eastAsia="en-US"/>
+        </w:rPr>
+        <w:t>Eigen onderzoek</w:t>
+      </w:r>
+    </w:p>
+    <w:p>
+      <w:pPr>
+        <w:pStyle w:val="NormalWeb"/>
+        <w:shd w:val="clear" w:color="auto" w:fill="FFFFFF"/>
+        <w:rPr>
+          <w:rFonts w:ascii="Simplistic Sans Bold" w:eastAsiaTheme="minorHAnsi" w:hAnsi="Simplistic Sans Bold" w:cstheme="minorBidi"/>
+          <w:sz w:val="22"/>
+          <w:szCs w:val="22"/>
+          <w:lang w:eastAsia="en-US"/>
+        </w:rPr>
+      </w:pPr>
     </w:p>
     <w:p>
       <w:pPr>
@@ -1967,7 +2056,7 @@
           <w:szCs w:val="22"/>
           <w:lang w:eastAsia="en-US"/>
         </w:rPr>
-        <w:t>(intro) Wat is een sterrenstelsel?</w:t>
+        <w:t>Waarom vind u het belangrijk dat er onderzoek word gedaan naar het Heelal?</w:t>
       </w:r>
     </w:p>
     <w:p>
@@ -1992,7 +2081,7 @@
           <w:szCs w:val="22"/>
           <w:lang w:eastAsia="en-US"/>
         </w:rPr>
-        <w:t>Kun je uitleggen hoe sterrenstelsels in het universum ontstaan en evolueren volgens de huidige wetenschappelijke inzichten?</w:t>
+        <w:t>(intro) Wat is een sterrenstelsel?</w:t>
       </w:r>
     </w:p>
     <w:p>
@@ -2010,6 +2099,31 @@
           <w:lang w:eastAsia="en-US"/>
         </w:rPr>
       </w:pPr>
+      <w:r>
+        <w:rPr>
+          <w:rFonts w:ascii="Simplistic Sans" w:eastAsiaTheme="minorHAnsi" w:hAnsi="Simplistic Sans" w:cstheme="minorBidi"/>
+          <w:sz w:val="22"/>
+          <w:szCs w:val="22"/>
+          <w:lang w:eastAsia="en-US"/>
+        </w:rPr>
+        <w:t>Kun je uitleggen hoe sterrenstelsels in het universum ontstaan en evolueren volgens de huidige wetenschappelijke inzichten?</w:t>
+      </w:r>
+    </w:p>
+    <w:p>
+      <w:pPr>
+        <w:pStyle w:val="NormalWeb"/>
+        <w:numPr>
+          <w:ilvl w:val="0"/>
+          <w:numId w:val="4"/>
+        </w:numPr>
+        <w:shd w:val="clear" w:color="auto" w:fill="FFFFFF"/>
+        <w:rPr>
+          <w:rFonts w:ascii="Simplistic Sans" w:eastAsiaTheme="minorHAnsi" w:hAnsi="Simplistic Sans" w:cstheme="minorBidi"/>
+          <w:sz w:val="22"/>
+          <w:szCs w:val="22"/>
+          <w:lang w:eastAsia="en-US"/>
+        </w:rPr>
+      </w:pPr>
       <w:commentRangeStart w:id="3"/>
       <w:r>
         <w:rPr>
@@ -2299,6 +2413,7 @@
           <w:szCs w:val="22"/>
           <w:lang w:eastAsia="en-US"/>
         </w:rPr>
+        <w:lastRenderedPageBreak/>
         <w:t xml:space="preserve">U bent geïnteresseerd in en hebt onderzoek gedaan naar de vraag: "Waarom weegt de ruimte niets?" Kunt u uitleggen wat deze vraag belangrijk maakt </w:t>
       </w:r>
       <w:r>
@@ -2385,7 +2500,6 @@
           <w:szCs w:val="22"/>
           <w:lang w:eastAsia="en-US"/>
         </w:rPr>
-        <w:lastRenderedPageBreak/>
         <w:t>Heb je een favoriet kunststuk in deze</w:t>
       </w:r>
       <w:r>

</xml_diff>

<commit_message>
vault backup: 2023-10-05 20:57:08
</commit_message>
<xml_diff>
--- a/Vakken/Journalistieke en Redactionele Vaardigheden/Interview/Feedback folder/Interviewplan_JortSiemes_VincentIcke_V2_FeedbackApplied.docx
+++ b/Vakken/Journalistieke en Redactionele Vaardigheden/Interview/Feedback folder/Interviewplan_JortSiemes_VincentIcke_V2_FeedbackApplied.docx
@@ -1855,107 +1855,32 @@
           <w:szCs w:val="22"/>
           <w:lang w:eastAsia="en-US"/>
         </w:rPr>
-        <w:t>K</w:t>
-      </w:r>
-      <w:r>
-        <w:rPr>
-          <w:rFonts w:ascii="Simplistic Sans" w:eastAsiaTheme="minorHAnsi" w:hAnsi="Simplistic Sans" w:cstheme="minorBidi"/>
-          <w:sz w:val="22"/>
-          <w:szCs w:val="22"/>
-          <w:lang w:eastAsia="en-US"/>
-        </w:rPr>
-        <w:t>unt</w:t>
-      </w:r>
-      <w:r>
-        <w:rPr>
-          <w:rFonts w:ascii="Simplistic Sans" w:eastAsiaTheme="minorHAnsi" w:hAnsi="Simplistic Sans" w:cstheme="minorBidi"/>
-          <w:sz w:val="22"/>
-          <w:szCs w:val="22"/>
-          <w:lang w:eastAsia="en-US"/>
-        </w:rPr>
-        <w:t xml:space="preserve"> u</w:t>
-      </w:r>
-      <w:commentRangeStart w:id="2"/>
-      <w:commentRangeEnd w:id="2"/>
-      <w:r>
-        <w:rPr>
-          <w:rStyle w:val="CommentReference"/>
-          <w:rFonts w:asciiTheme="minorHAnsi" w:eastAsiaTheme="minorHAnsi" w:hAnsiTheme="minorHAnsi" w:cstheme="minorBidi"/>
-          <w:lang w:eastAsia="en-US"/>
-        </w:rPr>
-        <w:commentReference w:id="2"/>
-      </w:r>
-      <w:r>
-        <w:rPr>
-          <w:rFonts w:ascii="Simplistic Sans" w:eastAsiaTheme="minorHAnsi" w:hAnsi="Simplistic Sans" w:cstheme="minorBidi"/>
-          <w:sz w:val="22"/>
-          <w:szCs w:val="22"/>
-          <w:lang w:eastAsia="en-US"/>
-        </w:rPr>
-        <w:t xml:space="preserve"> w</w:t>
-      </w:r>
-      <w:r>
-        <w:rPr>
-          <w:rFonts w:ascii="Simplistic Sans" w:eastAsiaTheme="minorHAnsi" w:hAnsi="Simplistic Sans" w:cstheme="minorBidi"/>
-          <w:sz w:val="22"/>
-          <w:szCs w:val="22"/>
-          <w:lang w:eastAsia="en-US"/>
-        </w:rPr>
-        <w:t xml:space="preserve">at meer vertellen over </w:t>
-      </w:r>
-      <w:r>
-        <w:rPr>
-          <w:rFonts w:ascii="Simplistic Sans" w:eastAsiaTheme="minorHAnsi" w:hAnsi="Simplistic Sans" w:cstheme="minorBidi"/>
-          <w:sz w:val="22"/>
-          <w:szCs w:val="22"/>
-          <w:lang w:eastAsia="en-US"/>
-        </w:rPr>
-        <w:t>uw</w:t>
-      </w:r>
-      <w:r>
-        <w:rPr>
-          <w:rFonts w:ascii="Simplistic Sans" w:eastAsiaTheme="minorHAnsi" w:hAnsi="Simplistic Sans" w:cstheme="minorBidi"/>
-          <w:sz w:val="22"/>
-          <w:szCs w:val="22"/>
-          <w:lang w:eastAsia="en-US"/>
-        </w:rPr>
-        <w:t xml:space="preserve"> professionele achtergrond in zowel ruimtewetenschap als kunst? Hoe he</w:t>
-      </w:r>
-      <w:r>
-        <w:rPr>
-          <w:rFonts w:ascii="Simplistic Sans" w:eastAsiaTheme="minorHAnsi" w:hAnsi="Simplistic Sans" w:cstheme="minorBidi"/>
-          <w:sz w:val="22"/>
-          <w:szCs w:val="22"/>
-          <w:lang w:eastAsia="en-US"/>
-        </w:rPr>
-        <w:t>eft u</w:t>
-      </w:r>
-      <w:r>
-        <w:rPr>
-          <w:rFonts w:ascii="Simplistic Sans" w:eastAsiaTheme="minorHAnsi" w:hAnsi="Simplistic Sans" w:cstheme="minorBidi"/>
-          <w:sz w:val="22"/>
-          <w:szCs w:val="22"/>
-          <w:lang w:eastAsia="en-US"/>
-        </w:rPr>
-        <w:t xml:space="preserve"> deze twee gebieden weten te combineren in </w:t>
-      </w:r>
-      <w:r>
-        <w:rPr>
-          <w:rFonts w:ascii="Simplistic Sans" w:eastAsiaTheme="minorHAnsi" w:hAnsi="Simplistic Sans" w:cstheme="minorBidi"/>
-          <w:sz w:val="22"/>
-          <w:szCs w:val="22"/>
-          <w:lang w:eastAsia="en-US"/>
-        </w:rPr>
-        <w:t>uw</w:t>
-      </w:r>
-      <w:r>
-        <w:rPr>
-          <w:rFonts w:ascii="Simplistic Sans" w:eastAsiaTheme="minorHAnsi" w:hAnsi="Simplistic Sans" w:cstheme="minorBidi"/>
-          <w:sz w:val="22"/>
-          <w:szCs w:val="22"/>
-          <w:lang w:eastAsia="en-US"/>
-        </w:rPr>
-        <w:t xml:space="preserve"> carrière?</w:t>
+        <w:t>U maakt ook kunst, waar komt uw passie voor kunst vandaan?</w:t>
+      </w:r>
+    </w:p>
+    <w:p>
+      <w:pPr>
+        <w:pStyle w:val="NormalWeb"/>
+        <w:numPr>
+          <w:ilvl w:val="1"/>
+          <w:numId w:val="4"/>
+        </w:numPr>
+        <w:shd w:val="clear" w:color="auto" w:fill="FFFFFF"/>
+        <w:rPr>
+          <w:rFonts w:ascii="Simplistic Sans" w:eastAsiaTheme="minorHAnsi" w:hAnsi="Simplistic Sans" w:cstheme="minorBidi"/>
+          <w:sz w:val="22"/>
+          <w:szCs w:val="22"/>
+          <w:lang w:eastAsia="en-US"/>
+        </w:rPr>
+      </w:pPr>
+      <w:r>
+        <w:rPr>
+          <w:rFonts w:ascii="Simplistic Sans" w:eastAsiaTheme="minorHAnsi" w:hAnsi="Simplistic Sans" w:cstheme="minorBidi"/>
+          <w:sz w:val="22"/>
+          <w:szCs w:val="22"/>
+          <w:lang w:eastAsia="en-US"/>
+        </w:rPr>
+        <w:t>En ook het idee dit met de wetenschap te combineren?</w:t>
       </w:r>
     </w:p>
     <w:p>
@@ -1980,6 +1905,34 @@
           <w:szCs w:val="22"/>
           <w:lang w:eastAsia="en-US"/>
         </w:rPr>
+        <w:t xml:space="preserve">U </w:t>
+      </w:r>
+      <w:r>
+        <w:rPr>
+          <w:rFonts w:ascii="Simplistic Sans" w:eastAsiaTheme="minorHAnsi" w:hAnsi="Simplistic Sans" w:cstheme="minorBidi"/>
+          <w:sz w:val="22"/>
+          <w:szCs w:val="22"/>
+          <w:highlight w:val="yellow"/>
+          <w:lang w:eastAsia="en-US"/>
+        </w:rPr>
+        <w:t>heeft een lintje gekregen</w:t>
+      </w:r>
+      <w:r>
+        <w:rPr>
+          <w:rFonts w:ascii="Simplistic Sans" w:eastAsiaTheme="minorHAnsi" w:hAnsi="Simplistic Sans" w:cstheme="minorBidi"/>
+          <w:sz w:val="22"/>
+          <w:szCs w:val="22"/>
+          <w:lang w:eastAsia="en-US"/>
+        </w:rPr>
+        <w:t xml:space="preserve"> voor uw inzet om de wetenschap te populariseren. </w:t>
+      </w:r>
+      <w:r>
+        <w:rPr>
+          <w:rFonts w:ascii="Simplistic Sans" w:eastAsiaTheme="minorHAnsi" w:hAnsi="Simplistic Sans" w:cstheme="minorBidi"/>
+          <w:sz w:val="22"/>
+          <w:szCs w:val="22"/>
+          <w:lang w:eastAsia="en-US"/>
+        </w:rPr>
         <w:t xml:space="preserve">Wat motiveert </w:t>
       </w:r>
       <w:r>
@@ -1999,6 +1952,31 @@
           <w:lang w:eastAsia="en-US"/>
         </w:rPr>
         <w:t xml:space="preserve"> om wetenschap en kennis over het universum met het grote publiek te delen?</w:t>
+      </w:r>
+    </w:p>
+    <w:p>
+      <w:pPr>
+        <w:pStyle w:val="NormalWeb"/>
+        <w:numPr>
+          <w:ilvl w:val="1"/>
+          <w:numId w:val="4"/>
+        </w:numPr>
+        <w:shd w:val="clear" w:color="auto" w:fill="FFFFFF"/>
+        <w:rPr>
+          <w:rFonts w:ascii="Simplistic Sans" w:eastAsiaTheme="minorHAnsi" w:hAnsi="Simplistic Sans" w:cstheme="minorBidi"/>
+          <w:sz w:val="22"/>
+          <w:szCs w:val="22"/>
+          <w:lang w:eastAsia="en-US"/>
+        </w:rPr>
+      </w:pPr>
+      <w:r>
+        <w:rPr>
+          <w:rFonts w:ascii="Simplistic Sans" w:eastAsiaTheme="minorHAnsi" w:hAnsi="Simplistic Sans" w:cstheme="minorBidi"/>
+          <w:sz w:val="22"/>
+          <w:szCs w:val="22"/>
+          <w:lang w:eastAsia="en-US"/>
+        </w:rPr>
+        <w:t>En wat vind u daar het allerleukste aan?</w:t>
       </w:r>
     </w:p>
     <w:p>
@@ -2027,12 +2005,21 @@
         <w:pStyle w:val="NormalWeb"/>
         <w:shd w:val="clear" w:color="auto" w:fill="FFFFFF"/>
         <w:rPr>
-          <w:rFonts w:ascii="Simplistic Sans Bold" w:eastAsiaTheme="minorHAnsi" w:hAnsi="Simplistic Sans Bold" w:cstheme="minorBidi"/>
-          <w:sz w:val="22"/>
-          <w:szCs w:val="22"/>
-          <w:lang w:eastAsia="en-US"/>
-        </w:rPr>
-      </w:pPr>
+          <w:rFonts w:ascii="Simplistic Sans" w:eastAsiaTheme="minorHAnsi" w:hAnsi="Simplistic Sans" w:cstheme="minorBidi"/>
+          <w:sz w:val="22"/>
+          <w:szCs w:val="22"/>
+          <w:lang w:eastAsia="en-US"/>
+        </w:rPr>
+      </w:pPr>
+      <w:r>
+        <w:rPr>
+          <w:rFonts w:ascii="Simplistic Sans" w:eastAsiaTheme="minorHAnsi" w:hAnsi="Simplistic Sans" w:cstheme="minorBidi"/>
+          <w:sz w:val="22"/>
+          <w:szCs w:val="22"/>
+          <w:lang w:eastAsia="en-US"/>
+        </w:rPr>
+        <w:t>U doet ook eigen onderzoek,</w:t>
+      </w:r>
     </w:p>
     <w:p>
       <w:pPr>
@@ -2081,7 +2068,16 @@
           <w:szCs w:val="22"/>
           <w:lang w:eastAsia="en-US"/>
         </w:rPr>
-        <w:t>(intro) Wat is een sterrenstelsel?</w:t>
+        <w:t xml:space="preserve">U heeft ook onderzoek naar de vorming van sterrenstelsels gedaan. Als u het in uw eigen woorden zou uitleggen: </w:t>
+      </w:r>
+      <w:r>
+        <w:rPr>
+          <w:rFonts w:ascii="Simplistic Sans" w:eastAsiaTheme="minorHAnsi" w:hAnsi="Simplistic Sans" w:cstheme="minorBidi"/>
+          <w:sz w:val="22"/>
+          <w:szCs w:val="22"/>
+          <w:lang w:eastAsia="en-US"/>
+        </w:rPr>
+        <w:t>Wat is een sterrenstelsel?</w:t>
       </w:r>
     </w:p>
     <w:p>
@@ -2106,7 +2102,25 @@
           <w:szCs w:val="22"/>
           <w:lang w:eastAsia="en-US"/>
         </w:rPr>
-        <w:t>Kun je uitleggen hoe sterrenstelsels in het universum ontstaan en evolueren volgens de huidige wetenschappelijke inzichten?</w:t>
+        <w:t>Kun</w:t>
+      </w:r>
+      <w:r>
+        <w:rPr>
+          <w:rFonts w:ascii="Simplistic Sans" w:eastAsiaTheme="minorHAnsi" w:hAnsi="Simplistic Sans" w:cstheme="minorBidi"/>
+          <w:sz w:val="22"/>
+          <w:szCs w:val="22"/>
+          <w:lang w:eastAsia="en-US"/>
+        </w:rPr>
+        <w:t>t u</w:t>
+      </w:r>
+      <w:r>
+        <w:rPr>
+          <w:rFonts w:ascii="Simplistic Sans" w:eastAsiaTheme="minorHAnsi" w:hAnsi="Simplistic Sans" w:cstheme="minorBidi"/>
+          <w:sz w:val="22"/>
+          <w:szCs w:val="22"/>
+          <w:lang w:eastAsia="en-US"/>
+        </w:rPr>
+        <w:t xml:space="preserve"> uitleggen hoe sterrenstelsels in het universum ontstaan en evolueren volgens de huidige wetenschappelijke inzichten?</w:t>
       </w:r>
     </w:p>
     <w:p>
@@ -2124,7 +2138,7 @@
           <w:lang w:eastAsia="en-US"/>
         </w:rPr>
       </w:pPr>
-      <w:commentRangeStart w:id="3"/>
+      <w:commentRangeStart w:id="2"/>
       <w:r>
         <w:rPr>
           <w:rFonts w:ascii="Simplistic Sans" w:eastAsiaTheme="minorHAnsi" w:hAnsi="Simplistic Sans" w:cstheme="minorBidi"/>
@@ -2134,23 +2148,41 @@
         </w:rPr>
         <w:t xml:space="preserve">Welke uitdagingen </w:t>
       </w:r>
-      <w:commentRangeEnd w:id="3"/>
+      <w:commentRangeEnd w:id="2"/>
       <w:r>
         <w:rPr>
           <w:rStyle w:val="CommentReference"/>
           <w:rFonts w:asciiTheme="minorHAnsi" w:eastAsiaTheme="minorHAnsi" w:hAnsiTheme="minorHAnsi" w:cstheme="minorBidi"/>
           <w:lang w:eastAsia="en-US"/>
         </w:rPr>
-        <w:commentReference w:id="3"/>
-      </w:r>
-      <w:r>
-        <w:rPr>
-          <w:rFonts w:ascii="Simplistic Sans" w:eastAsiaTheme="minorHAnsi" w:hAnsi="Simplistic Sans" w:cstheme="minorBidi"/>
-          <w:sz w:val="22"/>
-          <w:szCs w:val="22"/>
-          <w:lang w:eastAsia="en-US"/>
-        </w:rPr>
-        <w:t>kom je tegen bij het doen van onderzoek naar de vorming van sterrenstelsels</w:t>
+        <w:commentReference w:id="2"/>
+      </w:r>
+      <w:r>
+        <w:rPr>
+          <w:rFonts w:ascii="Simplistic Sans" w:eastAsiaTheme="minorHAnsi" w:hAnsi="Simplistic Sans" w:cstheme="minorBidi"/>
+          <w:sz w:val="22"/>
+          <w:szCs w:val="22"/>
+          <w:lang w:eastAsia="en-US"/>
+        </w:rPr>
+        <w:t>kom</w:t>
+      </w:r>
+      <w:r>
+        <w:rPr>
+          <w:rFonts w:ascii="Simplistic Sans" w:eastAsiaTheme="minorHAnsi" w:hAnsi="Simplistic Sans" w:cstheme="minorBidi"/>
+          <w:sz w:val="22"/>
+          <w:szCs w:val="22"/>
+          <w:lang w:eastAsia="en-US"/>
+        </w:rPr>
+        <w:t>t u</w:t>
+      </w:r>
+      <w:r>
+        <w:rPr>
+          <w:rFonts w:ascii="Simplistic Sans" w:eastAsiaTheme="minorHAnsi" w:hAnsi="Simplistic Sans" w:cstheme="minorBidi"/>
+          <w:sz w:val="22"/>
+          <w:szCs w:val="22"/>
+          <w:lang w:eastAsia="en-US"/>
+        </w:rPr>
+        <w:t xml:space="preserve"> tegen bij het doen van onderzoek naar de vorming van sterrenstelsels</w:t>
       </w:r>
       <w:r>
         <w:rPr>
@@ -2193,27 +2225,25 @@
           <w:szCs w:val="22"/>
           <w:lang w:eastAsia="en-US"/>
         </w:rPr>
-        <w:t xml:space="preserve"> Hoe overkom je </w:t>
-      </w:r>
-      <w:proofErr w:type="spellStart"/>
-      <w:r>
-        <w:rPr>
-          <w:rFonts w:ascii="Simplistic Sans" w:eastAsiaTheme="minorHAnsi" w:hAnsi="Simplistic Sans" w:cstheme="minorBidi"/>
-          <w:sz w:val="22"/>
-          <w:szCs w:val="22"/>
-          <w:lang w:eastAsia="en-US"/>
-        </w:rPr>
-        <w:t>zn</w:t>
-      </w:r>
-      <w:proofErr w:type="spellEnd"/>
-      <w:r>
-        <w:rPr>
-          <w:rFonts w:ascii="Simplistic Sans" w:eastAsiaTheme="minorHAnsi" w:hAnsi="Simplistic Sans" w:cstheme="minorBidi"/>
-          <w:sz w:val="22"/>
-          <w:szCs w:val="22"/>
-          <w:lang w:eastAsia="en-US"/>
-        </w:rPr>
-        <w:t xml:space="preserve"> uitdaging?</w:t>
+        <w:t xml:space="preserve"> Hoe overkom je z</w:t>
+      </w:r>
+      <w:r>
+        <w:rPr>
+          <w:rFonts w:ascii="Simplistic Sans" w:eastAsiaTheme="minorHAnsi" w:hAnsi="Simplistic Sans" w:cstheme="minorBidi"/>
+          <w:sz w:val="22"/>
+          <w:szCs w:val="22"/>
+          <w:lang w:eastAsia="en-US"/>
+        </w:rPr>
+        <w:t>o’</w:t>
+      </w:r>
+      <w:r>
+        <w:rPr>
+          <w:rFonts w:ascii="Simplistic Sans" w:eastAsiaTheme="minorHAnsi" w:hAnsi="Simplistic Sans" w:cstheme="minorBidi"/>
+          <w:sz w:val="22"/>
+          <w:szCs w:val="22"/>
+          <w:lang w:eastAsia="en-US"/>
+        </w:rPr>
+        <w:t>n uitdaging?</w:t>
       </w:r>
     </w:p>
     <w:p>
@@ -2319,7 +2349,7 @@
         </w:rPr>
         <w:t xml:space="preserve"> </w:t>
       </w:r>
-      <w:commentRangeStart w:id="4"/>
+      <w:commentRangeStart w:id="3"/>
       <w:r>
         <w:rPr>
           <w:rFonts w:ascii="Simplistic Sans" w:eastAsiaTheme="minorHAnsi" w:hAnsi="Simplistic Sans" w:cstheme="minorBidi"/>
@@ -2338,14 +2368,14 @@
         </w:rPr>
         <w:t xml:space="preserve"> buitenaardse ruimteschepen</w:t>
       </w:r>
-      <w:commentRangeEnd w:id="4"/>
+      <w:commentRangeEnd w:id="3"/>
       <w:r>
         <w:rPr>
           <w:rStyle w:val="CommentReference"/>
           <w:rFonts w:asciiTheme="minorHAnsi" w:eastAsiaTheme="minorHAnsi" w:hAnsiTheme="minorHAnsi" w:cstheme="minorBidi"/>
           <w:lang w:eastAsia="en-US"/>
         </w:rPr>
-        <w:commentReference w:id="4"/>
+        <w:commentReference w:id="3"/>
       </w:r>
       <w:r>
         <w:rPr>
@@ -2388,6 +2418,7 @@
           <w:szCs w:val="22"/>
           <w:lang w:eastAsia="en-US"/>
         </w:rPr>
+        <w:lastRenderedPageBreak/>
         <w:t>Kunt u mij meer vertellen over waarom uw ruimteschip er zo uitziet en hoe dit zou werken?</w:t>
       </w:r>
     </w:p>
@@ -2413,7 +2444,6 @@
           <w:szCs w:val="22"/>
           <w:lang w:eastAsia="en-US"/>
         </w:rPr>
-        <w:lastRenderedPageBreak/>
         <w:t xml:space="preserve">U bent geïnteresseerd in en hebt onderzoek gedaan naar de vraag: "Waarom weegt de ruimte niets?" Kunt u uitleggen wat deze vraag belangrijk maakt </w:t>
       </w:r>
       <w:r>
@@ -2654,7 +2684,7 @@
           <w:lang w:eastAsia="en-US"/>
         </w:rPr>
       </w:pPr>
-      <w:commentRangeStart w:id="5"/>
+      <w:commentRangeStart w:id="4"/>
       <w:r>
         <w:rPr>
           <w:rFonts w:ascii="Simplistic Sans" w:eastAsiaTheme="minorHAnsi" w:hAnsi="Simplistic Sans" w:cstheme="minorBidi"/>
@@ -2664,14 +2694,14 @@
         </w:rPr>
         <w:t>Zijn er bepaalde projecten of samenwerkingen waar je naar uitkijkt?</w:t>
       </w:r>
-      <w:commentRangeEnd w:id="5"/>
+      <w:commentRangeEnd w:id="4"/>
       <w:r>
         <w:rPr>
           <w:rStyle w:val="CommentReference"/>
           <w:rFonts w:asciiTheme="minorHAnsi" w:eastAsiaTheme="minorHAnsi" w:hAnsiTheme="minorHAnsi" w:cstheme="minorBidi"/>
           <w:lang w:eastAsia="en-US"/>
         </w:rPr>
-        <w:commentReference w:id="5"/>
+        <w:commentReference w:id="4"/>
       </w:r>
     </w:p>
     <w:p>
@@ -2812,7 +2842,7 @@
       </w:r>
     </w:p>
   </w:comment>
-  <w:comment w:id="2" w:author="Smeets, Renee" w:date="2023-10-04T22:40:00Z" w:initials="RS">
+  <w:comment w:id="2" w:author="Smeets, Renee" w:date="2023-10-04T23:04:00Z" w:initials="RS">
     <w:p>
       <w:pPr>
         <w:pStyle w:val="CommentText"/>
@@ -2824,11 +2854,11 @@
         <w:annotationRef/>
       </w:r>
       <w:r>
-        <w:t>Ik zou consistent vousvoyeren óf tutoyeren (maar niet door elkaar) straks in je artikel</w:t>
+        <w:t>Wellicht vragen naar de grootste uitdagingen, of een aantal uitdagingen opvragen</w:t>
       </w:r>
     </w:p>
   </w:comment>
-  <w:comment w:id="3" w:author="Smeets, Renee" w:date="2023-10-04T23:04:00Z" w:initials="RS">
+  <w:comment w:id="3" w:author="Smeets, Renee" w:date="2023-10-04T22:43:00Z" w:initials="RS">
     <w:p>
       <w:pPr>
         <w:pStyle w:val="CommentText"/>
@@ -2840,27 +2870,11 @@
         <w:annotationRef/>
       </w:r>
       <w:r>
-        <w:t>Wellicht vragen naar de grootste uitdagingen, of een aantal uitdagingen opvragen</w:t>
+        <w:t>Als je straks vraag/antwoord doet is het voor mij als leek niet duidelijk wat dit zijn</w:t>
       </w:r>
     </w:p>
   </w:comment>
-  <w:comment w:id="4" w:author="Smeets, Renee" w:date="2023-10-04T22:43:00Z" w:initials="RS">
-    <w:p>
-      <w:pPr>
-        <w:pStyle w:val="CommentText"/>
-      </w:pPr>
-      <w:r>
-        <w:rPr>
-          <w:rStyle w:val="CommentReference"/>
-        </w:rPr>
-        <w:annotationRef/>
-      </w:r>
-      <w:r>
-        <w:t>Als je straks vraag/antwoord doet is het voor mij als leek niet duidelijk wat dit zijn</w:t>
-      </w:r>
-    </w:p>
-  </w:comment>
-  <w:comment w:id="5" w:author="Smeets, Renee" w:date="2023-10-04T22:51:00Z" w:initials="RS">
+  <w:comment w:id="4" w:author="Smeets, Renee" w:date="2023-10-04T22:51:00Z" w:initials="RS">
     <w:p>
       <w:pPr>
         <w:pStyle w:val="CommentText"/>
@@ -2883,7 +2897,6 @@
 <w15:commentsEx xmlns:wpc="http://schemas.microsoft.com/office/word/2010/wordprocessingCanvas" xmlns:cx="http://schemas.microsoft.com/office/drawing/2014/chartex" xmlns:cx1="http://schemas.microsoft.com/office/drawing/2015/9/8/chartex" xmlns:cx2="http://schemas.microsoft.com/office/drawing/2015/10/21/chartex" xmlns:cx3="http://schemas.microsoft.com/office/drawing/2016/5/9/chartex" xmlns:cx4="http://schemas.microsoft.com/office/drawing/2016/5/10/chartex" xmlns:cx5="http://schemas.microsoft.com/office/drawing/2016/5/11/chartex" xmlns:cx6="http://schemas.microsoft.com/office/drawing/2016/5/12/chartex" xmlns:cx7="http://schemas.microsoft.com/office/drawing/2016/5/13/chartex" xmlns:cx8="http://schemas.microsoft.com/office/drawing/2016/5/14/chartex" xmlns:mc="http://schemas.openxmlformats.org/markup-compatibility/2006" xmlns:aink="http://schemas.microsoft.com/office/drawing/2016/ink" xmlns:am3d="http://schemas.microsoft.com/office/drawing/2017/model3d" xmlns:o="urn:schemas-microsoft-com:office:office" xmlns:oel="http://schemas.microsoft.com/office/2019/extlst" xmlns:r="http://schemas.openxmlformats.org/officeDocument/2006/relationships" xmlns:m="http://schemas.openxmlformats.org/officeDocument/2006/math" xmlns:v="urn:schemas-microsoft-com:vml" xmlns:wp14="http://schemas.microsoft.com/office/word/2010/wordprocessingDrawing" xmlns:wp="http://schemas.openxmlformats.org/drawingml/2006/wordprocessingDrawing" xmlns:w10="urn:schemas-microsoft-com:office:word" xmlns:w="http://schemas.openxmlformats.org/wordprocessingml/2006/main" xmlns:w14="http://schemas.microsoft.com/office/word/2010/wordml" xmlns:w15="http://schemas.microsoft.com/office/word/2012/wordml" xmlns:w16cex="http://schemas.microsoft.com/office/word/2018/wordml/cex" xmlns:w16cid="http://schemas.microsoft.com/office/word/2016/wordml/cid" xmlns:w16="http://schemas.microsoft.com/office/word/2018/wordml" xmlns:w16sdtdh="http://schemas.microsoft.com/office/word/2020/wordml/sdtdatahash" xmlns:w16se="http://schemas.microsoft.com/office/word/2015/wordml/symex" xmlns:wpg="http://schemas.microsoft.com/office/word/2010/wordprocessingGroup" xmlns:wpi="http://schemas.microsoft.com/office/word/2010/wordprocessingInk" xmlns:wne="http://schemas.microsoft.com/office/word/2006/wordml" xmlns:wps="http://schemas.microsoft.com/office/word/2010/wordprocessingShape" mc:Ignorable="w14 w15 w16se w16cid w16 w16cex w16sdtdh wp14">
   <w15:commentEx w15:paraId="5CD7AA67" w15:done="0"/>
   <w15:commentEx w15:paraId="4B45A8D7" w15:done="1"/>
-  <w15:commentEx w15:paraId="523D7F46" w15:done="1"/>
   <w15:commentEx w15:paraId="535D8A6B" w15:done="1"/>
   <w15:commentEx w15:paraId="1936024F" w15:done="1"/>
   <w15:commentEx w15:paraId="5E4EB81C" w15:done="1"/>
@@ -2894,7 +2907,6 @@
 <w16cex:commentsExtensible xmlns:wpc="http://schemas.microsoft.com/office/word/2010/wordprocessingCanvas" xmlns:cx="http://schemas.microsoft.com/office/drawing/2014/chartex" xmlns:cx1="http://schemas.microsoft.com/office/drawing/2015/9/8/chartex" xmlns:cx2="http://schemas.microsoft.com/office/drawing/2015/10/21/chartex" xmlns:cx3="http://schemas.microsoft.com/office/drawing/2016/5/9/chartex" xmlns:cx4="http://schemas.microsoft.com/office/drawing/2016/5/10/chartex" xmlns:cx5="http://schemas.microsoft.com/office/drawing/2016/5/11/chartex" xmlns:cx6="http://schemas.microsoft.com/office/drawing/2016/5/12/chartex" xmlns:cx7="http://schemas.microsoft.com/office/drawing/2016/5/13/chartex" xmlns:cx8="http://schemas.microsoft.com/office/drawing/2016/5/14/chartex" xmlns:cr="http://schemas.microsoft.com/office/comments/2020/reactions" xmlns:mc="http://schemas.openxmlformats.org/markup-compatibility/2006" xmlns:aink="http://schemas.microsoft.com/office/drawing/2016/ink" xmlns:am3d="http://schemas.microsoft.com/office/drawing/2017/model3d" xmlns:o="urn:schemas-microsoft-com:office:office" xmlns:oel="http://schemas.microsoft.com/office/2019/extlst" xmlns:r="http://schemas.openxmlformats.org/officeDocument/2006/relationships" xmlns:m="http://schemas.openxmlformats.org/officeDocument/2006/math" xmlns:v="urn:schemas-microsoft-com:vml" xmlns:wp14="http://schemas.microsoft.com/office/word/2010/wordprocessingDrawing" xmlns:wp="http://schemas.openxmlformats.org/drawingml/2006/wordprocessingDrawing" xmlns:w10="urn:schemas-microsoft-com:office:word" xmlns:w="http://schemas.openxmlformats.org/wordprocessingml/2006/main" xmlns:w14="http://schemas.microsoft.com/office/word/2010/wordml" xmlns:w15="http://schemas.microsoft.com/office/word/2012/wordml" xmlns:w16cex="http://schemas.microsoft.com/office/word/2018/wordml/cex" xmlns:w16cid="http://schemas.microsoft.com/office/word/2016/wordml/cid" xmlns:w16="http://schemas.microsoft.com/office/word/2018/wordml" xmlns:w16sdtdh="http://schemas.microsoft.com/office/word/2020/wordml/sdtdatahash" xmlns:w16se="http://schemas.microsoft.com/office/word/2015/wordml/symex" xmlns:wpg="http://schemas.microsoft.com/office/word/2010/wordprocessingGroup" xmlns:wpi="http://schemas.microsoft.com/office/word/2010/wordprocessingInk" xmlns:wne="http://schemas.microsoft.com/office/word/2006/wordml" xmlns:wps="http://schemas.microsoft.com/office/word/2010/wordprocessingShape" mc:Ignorable="w14 w15 w16se w16cid w16 w16cex w16sdtdh cr wp14">
   <w16cex:commentExtensible w16cex:durableId="0E16C7FC" w16cex:dateUtc="2023-10-04T20:37:00Z"/>
   <w16cex:commentExtensible w16cex:durableId="3E5DE976" w16cex:dateUtc="2023-10-04T20:39:00Z"/>
-  <w16cex:commentExtensible w16cex:durableId="5ED7D881" w16cex:dateUtc="2023-10-04T20:40:00Z"/>
   <w16cex:commentExtensible w16cex:durableId="0F192062" w16cex:dateUtc="2023-10-04T21:04:00Z"/>
   <w16cex:commentExtensible w16cex:durableId="44077B57" w16cex:dateUtc="2023-10-04T20:43:00Z"/>
   <w16cex:commentExtensible w16cex:durableId="431FEFBC" w16cex:dateUtc="2023-10-04T20:51:00Z"/>
@@ -2905,7 +2917,6 @@
 <w16cid:commentsIds xmlns:wpc="http://schemas.microsoft.com/office/word/2010/wordprocessingCanvas" xmlns:cx="http://schemas.microsoft.com/office/drawing/2014/chartex" xmlns:cx1="http://schemas.microsoft.com/office/drawing/2015/9/8/chartex" xmlns:cx2="http://schemas.microsoft.com/office/drawing/2015/10/21/chartex" xmlns:cx3="http://schemas.microsoft.com/office/drawing/2016/5/9/chartex" xmlns:cx4="http://schemas.microsoft.com/office/drawing/2016/5/10/chartex" xmlns:cx5="http://schemas.microsoft.com/office/drawing/2016/5/11/chartex" xmlns:cx6="http://schemas.microsoft.com/office/drawing/2016/5/12/chartex" xmlns:cx7="http://schemas.microsoft.com/office/drawing/2016/5/13/chartex" xmlns:cx8="http://schemas.microsoft.com/office/drawing/2016/5/14/chartex" xmlns:mc="http://schemas.openxmlformats.org/markup-compatibility/2006" xmlns:aink="http://schemas.microsoft.com/office/drawing/2016/ink" xmlns:am3d="http://schemas.microsoft.com/office/drawing/2017/model3d" xmlns:o="urn:schemas-microsoft-com:office:office" xmlns:oel="http://schemas.microsoft.com/office/2019/extlst" xmlns:r="http://schemas.openxmlformats.org/officeDocument/2006/relationships" xmlns:m="http://schemas.openxmlformats.org/officeDocument/2006/math" xmlns:v="urn:schemas-microsoft-com:vml" xmlns:wp14="http://schemas.microsoft.com/office/word/2010/wordprocessingDrawing" xmlns:wp="http://schemas.openxmlformats.org/drawingml/2006/wordprocessingDrawing" xmlns:w10="urn:schemas-microsoft-com:office:word" xmlns:w="http://schemas.openxmlformats.org/wordprocessingml/2006/main" xmlns:w14="http://schemas.microsoft.com/office/word/2010/wordml" xmlns:w15="http://schemas.microsoft.com/office/word/2012/wordml" xmlns:w16cex="http://schemas.microsoft.com/office/word/2018/wordml/cex" xmlns:w16cid="http://schemas.microsoft.com/office/word/2016/wordml/cid" xmlns:w16="http://schemas.microsoft.com/office/word/2018/wordml" xmlns:w16sdtdh="http://schemas.microsoft.com/office/word/2020/wordml/sdtdatahash" xmlns:w16se="http://schemas.microsoft.com/office/word/2015/wordml/symex" xmlns:wpg="http://schemas.microsoft.com/office/word/2010/wordprocessingGroup" xmlns:wpi="http://schemas.microsoft.com/office/word/2010/wordprocessingInk" xmlns:wne="http://schemas.microsoft.com/office/word/2006/wordml" xmlns:wps="http://schemas.microsoft.com/office/word/2010/wordprocessingShape" mc:Ignorable="w14 w15 w16se w16cid w16 w16cex w16sdtdh wp14">
   <w16cid:commentId w16cid:paraId="5CD7AA67" w16cid:durableId="0E16C7FC"/>
   <w16cid:commentId w16cid:paraId="4B45A8D7" w16cid:durableId="3E5DE976"/>
-  <w16cid:commentId w16cid:paraId="523D7F46" w16cid:durableId="5ED7D881"/>
   <w16cid:commentId w16cid:paraId="535D8A6B" w16cid:durableId="0F192062"/>
   <w16cid:commentId w16cid:paraId="1936024F" w16cid:durableId="44077B57"/>
   <w16cid:commentId w16cid:paraId="5E4EB81C" w16cid:durableId="431FEFBC"/>

</xml_diff>

<commit_message>
vault backup: 2023-10-05 21:08:08
</commit_message>
<xml_diff>
--- a/Vakken/Journalistieke en Redactionele Vaardigheden/Interview/Feedback folder/Interviewplan_JortSiemes_VincentIcke_V2_FeedbackApplied.docx
+++ b/Vakken/Journalistieke en Redactionele Vaardigheden/Interview/Feedback folder/Interviewplan_JortSiemes_VincentIcke_V2_FeedbackApplied.docx
@@ -34,17 +34,8 @@
           <w:rFonts w:ascii="Simplistic Sans" w:hAnsi="Simplistic Sans"/>
           <w:lang w:val="en-US"/>
         </w:rPr>
-        <w:t xml:space="preserve">Jort </w:t>
-      </w:r>
-      <w:proofErr w:type="spellStart"/>
-      <w:r>
-        <w:rPr>
-          <w:rFonts w:ascii="Simplistic Sans" w:hAnsi="Simplistic Sans"/>
-          <w:lang w:val="en-US"/>
-        </w:rPr>
-        <w:t>Siemes</w:t>
-      </w:r>
-      <w:proofErr w:type="spellEnd"/>
+        <w:t>Jort Siemes</w:t>
+      </w:r>
       <w:r>
         <w:rPr>
           <w:rFonts w:ascii="Simplistic Sans" w:hAnsi="Simplistic Sans"/>
@@ -196,44 +187,16 @@
           <w:sz w:val="20"/>
           <w:szCs w:val="20"/>
         </w:rPr>
-        <w:t xml:space="preserve"> </w:t>
-      </w:r>
-      <w:proofErr w:type="spellStart"/>
+        <w:t xml:space="preserve"> Prof.d</w:t>
+      </w:r>
       <w:r>
         <w:rPr>
           <w:rFonts w:ascii="Simplistic Sans" w:hAnsi="Simplistic Sans"/>
           <w:sz w:val="20"/>
           <w:szCs w:val="20"/>
         </w:rPr>
-        <w:t>Prof.d</w:t>
-      </w:r>
-      <w:r>
-        <w:rPr>
-          <w:rFonts w:ascii="Simplistic Sans" w:hAnsi="Simplistic Sans"/>
-          <w:sz w:val="20"/>
-          <w:szCs w:val="20"/>
-        </w:rPr>
-        <w:t>r</w:t>
-      </w:r>
-      <w:proofErr w:type="spellEnd"/>
-      <w:r>
-        <w:rPr>
-          <w:rFonts w:ascii="Simplistic Sans" w:hAnsi="Simplistic Sans"/>
-          <w:sz w:val="20"/>
-          <w:szCs w:val="20"/>
-        </w:rPr>
-        <w:t xml:space="preserve">. Vincent </w:t>
-      </w:r>
-      <w:proofErr w:type="spellStart"/>
-      <w:r>
-        <w:rPr>
-          <w:rFonts w:ascii="Simplistic Sans" w:hAnsi="Simplistic Sans"/>
-          <w:sz w:val="20"/>
-          <w:szCs w:val="20"/>
-        </w:rPr>
-        <w:t>Icke</w:t>
-      </w:r>
-      <w:proofErr w:type="spellEnd"/>
+        <w:t>r. Vincent Icke</w:t>
+      </w:r>
       <w:r>
         <w:rPr>
           <w:rFonts w:ascii="Simplistic Sans" w:hAnsi="Simplistic Sans"/>
@@ -429,23 +392,7 @@
           <w:rFonts w:ascii="Simplistic Sans" w:hAnsi="Simplistic Sans"/>
           <w:lang w:val="nl-NL"/>
         </w:rPr>
-        <w:t>Een nieuwe "</w:t>
-      </w:r>
-      <w:proofErr w:type="spellStart"/>
-      <w:r>
-        <w:rPr>
-          <w:rFonts w:ascii="Simplistic Sans" w:hAnsi="Simplistic Sans"/>
-          <w:lang w:val="nl-NL"/>
-        </w:rPr>
-        <w:t>space</w:t>
-      </w:r>
-      <w:proofErr w:type="spellEnd"/>
-      <w:r>
-        <w:rPr>
-          <w:rFonts w:ascii="Simplistic Sans" w:hAnsi="Simplistic Sans"/>
-          <w:lang w:val="nl-NL"/>
-        </w:rPr>
-        <w:t>-race" is weer in volle gang tussen de wereldmachten.</w:t>
+        <w:t>Een nieuwe "space-race" is weer in volle gang tussen de wereldmachten.</w:t>
       </w:r>
     </w:p>
     <w:p>
@@ -504,21 +451,7 @@
         <w:rPr>
           <w:rFonts w:ascii="Simplistic Sans" w:hAnsi="Simplistic Sans"/>
         </w:rPr>
-        <w:t xml:space="preserve">etenschappelijke ontdekkingen met betrekking tot de ruimte domineren ook de media, zoals blijkt uit het succes van films met </w:t>
-      </w:r>
-      <w:proofErr w:type="spellStart"/>
-      <w:r>
-        <w:rPr>
-          <w:rFonts w:ascii="Simplistic Sans" w:hAnsi="Simplistic Sans"/>
-        </w:rPr>
-        <w:t>multiverse</w:t>
-      </w:r>
-      <w:proofErr w:type="spellEnd"/>
-      <w:r>
-        <w:rPr>
-          <w:rFonts w:ascii="Simplistic Sans" w:hAnsi="Simplistic Sans"/>
-        </w:rPr>
-        <w:t>-thema's, zoals de populaire film</w:t>
+        <w:t>etenschappelijke ontdekkingen met betrekking tot de ruimte domineren ook de media, zoals blijkt uit het succes van films met multiverse-thema's, zoals de populaire film</w:t>
       </w:r>
       <w:r>
         <w:rPr>
@@ -530,21 +463,7 @@
         <w:rPr>
           <w:rFonts w:ascii="Simplistic Sans" w:hAnsi="Simplistic Sans"/>
         </w:rPr>
-        <w:t xml:space="preserve"> Deze trend getuigt van een groeiende interesse in zowel wetenschap als de ruimte. Bovendien dragen individuen zoals Vincent </w:t>
-      </w:r>
-      <w:proofErr w:type="spellStart"/>
-      <w:r>
-        <w:rPr>
-          <w:rFonts w:ascii="Simplistic Sans" w:hAnsi="Simplistic Sans"/>
-        </w:rPr>
-        <w:t>Icke</w:t>
-      </w:r>
-      <w:proofErr w:type="spellEnd"/>
-      <w:r>
-        <w:rPr>
-          <w:rFonts w:ascii="Simplistic Sans" w:hAnsi="Simplistic Sans"/>
-        </w:rPr>
-        <w:t xml:space="preserve"> bij aan het </w:t>
+        <w:t xml:space="preserve"> Deze trend getuigt van een groeiende interesse in zowel wetenschap als de ruimte. Bovendien dragen individuen zoals Vincent Icke bij aan het </w:t>
       </w:r>
       <w:commentRangeStart w:id="0"/>
       <w:r>
@@ -663,59 +582,8 @@
           <w:szCs w:val="22"/>
           <w:lang w:eastAsia="en-US"/>
         </w:rPr>
-        <w:t xml:space="preserve">1995 – 1998 Gerrit Rietveld Academie Amsterdam, </w:t>
-      </w:r>
-      <w:proofErr w:type="spellStart"/>
-      <w:r>
-        <w:rPr>
-          <w:rFonts w:ascii="Simplistic Sans" w:eastAsiaTheme="minorHAnsi" w:hAnsi="Simplistic Sans" w:cstheme="minorBidi"/>
-          <w:sz w:val="22"/>
-          <w:szCs w:val="22"/>
-          <w:lang w:eastAsia="en-US"/>
-        </w:rPr>
-        <w:t>Painting</w:t>
-      </w:r>
-      <w:proofErr w:type="spellEnd"/>
-      <w:r>
-        <w:rPr>
-          <w:rFonts w:ascii="Simplistic Sans" w:eastAsiaTheme="minorHAnsi" w:hAnsi="Simplistic Sans" w:cstheme="minorBidi"/>
-          <w:sz w:val="22"/>
-          <w:szCs w:val="22"/>
-          <w:lang w:eastAsia="en-US"/>
-        </w:rPr>
-        <w:t xml:space="preserve"> </w:t>
-      </w:r>
-      <w:proofErr w:type="spellStart"/>
-      <w:r>
-        <w:rPr>
-          <w:rFonts w:ascii="Simplistic Sans" w:eastAsiaTheme="minorHAnsi" w:hAnsi="Simplistic Sans" w:cstheme="minorBidi"/>
-          <w:sz w:val="22"/>
-          <w:szCs w:val="22"/>
-          <w:lang w:eastAsia="en-US"/>
-        </w:rPr>
-        <w:t>and</w:t>
-      </w:r>
-      <w:proofErr w:type="spellEnd"/>
-      <w:r>
-        <w:rPr>
-          <w:rFonts w:ascii="Simplistic Sans" w:eastAsiaTheme="minorHAnsi" w:hAnsi="Simplistic Sans" w:cstheme="minorBidi"/>
-          <w:sz w:val="22"/>
-          <w:szCs w:val="22"/>
-          <w:lang w:eastAsia="en-US"/>
-        </w:rPr>
-        <w:t xml:space="preserve"> </w:t>
-      </w:r>
-      <w:proofErr w:type="spellStart"/>
-      <w:r>
-        <w:rPr>
-          <w:rFonts w:ascii="Simplistic Sans" w:eastAsiaTheme="minorHAnsi" w:hAnsi="Simplistic Sans" w:cstheme="minorBidi"/>
-          <w:sz w:val="22"/>
-          <w:szCs w:val="22"/>
-          <w:lang w:eastAsia="en-US"/>
-        </w:rPr>
-        <w:t>drawing</w:t>
-      </w:r>
-      <w:proofErr w:type="spellEnd"/>
+        <w:t>1995 – 1998 Gerrit Rietveld Academie Amsterdam, Painting and drawing</w:t>
+      </w:r>
     </w:p>
     <w:p>
       <w:pPr>
@@ -739,17 +607,7 @@
           <w:szCs w:val="22"/>
           <w:lang w:eastAsia="en-US"/>
         </w:rPr>
-        <w:t xml:space="preserve">1977 Postdoctoraal onderzoek Sussex, Cambridge en bij </w:t>
-      </w:r>
-      <w:proofErr w:type="spellStart"/>
-      <w:r>
-        <w:rPr>
-          <w:rFonts w:ascii="Simplistic Sans" w:eastAsiaTheme="minorHAnsi" w:hAnsi="Simplistic Sans" w:cstheme="minorBidi"/>
-          <w:sz w:val="22"/>
-          <w:szCs w:val="22"/>
-          <w:lang w:eastAsia="en-US"/>
-        </w:rPr>
-        <w:t>Calte</w:t>
+        <w:t>1977 Postdoctoraal onderzoek Sussex, Cambridge en bij Calte</w:t>
       </w:r>
       <w:r>
         <w:rPr>
@@ -760,7 +618,6 @@
         </w:rPr>
         <w:t>c</w:t>
       </w:r>
-      <w:proofErr w:type="spellEnd"/>
     </w:p>
     <w:p>
       <w:pPr>
@@ -784,67 +641,7 @@
           <w:szCs w:val="22"/>
           <w:lang w:eastAsia="en-US"/>
         </w:rPr>
-        <w:t>1972 Rijksuniversiteit Leiden, proefschrift ‘</w:t>
-      </w:r>
-      <w:proofErr w:type="spellStart"/>
-      <w:r>
-        <w:rPr>
-          <w:rFonts w:ascii="Simplistic Sans" w:eastAsiaTheme="minorHAnsi" w:hAnsi="Simplistic Sans" w:cstheme="minorBidi"/>
-          <w:sz w:val="22"/>
-          <w:szCs w:val="22"/>
-          <w:lang w:eastAsia="en-US"/>
-        </w:rPr>
-        <w:t>Formation</w:t>
-      </w:r>
-      <w:proofErr w:type="spellEnd"/>
-      <w:r>
-        <w:rPr>
-          <w:rFonts w:ascii="Simplistic Sans" w:eastAsiaTheme="minorHAnsi" w:hAnsi="Simplistic Sans" w:cstheme="minorBidi"/>
-          <w:sz w:val="22"/>
-          <w:szCs w:val="22"/>
-          <w:lang w:eastAsia="en-US"/>
-        </w:rPr>
-        <w:t xml:space="preserve"> of </w:t>
-      </w:r>
-      <w:proofErr w:type="spellStart"/>
-      <w:r>
-        <w:rPr>
-          <w:rFonts w:ascii="Simplistic Sans" w:eastAsiaTheme="minorHAnsi" w:hAnsi="Simplistic Sans" w:cstheme="minorBidi"/>
-          <w:sz w:val="22"/>
-          <w:szCs w:val="22"/>
-          <w:lang w:eastAsia="en-US"/>
-        </w:rPr>
-        <w:t>galaxies</w:t>
-      </w:r>
-      <w:proofErr w:type="spellEnd"/>
-      <w:r>
-        <w:rPr>
-          <w:rFonts w:ascii="Simplistic Sans" w:eastAsiaTheme="minorHAnsi" w:hAnsi="Simplistic Sans" w:cstheme="minorBidi"/>
-          <w:sz w:val="22"/>
-          <w:szCs w:val="22"/>
-          <w:lang w:eastAsia="en-US"/>
-        </w:rPr>
-        <w:t xml:space="preserve"> </w:t>
-      </w:r>
-      <w:proofErr w:type="spellStart"/>
-      <w:r>
-        <w:rPr>
-          <w:rFonts w:ascii="Simplistic Sans" w:eastAsiaTheme="minorHAnsi" w:hAnsi="Simplistic Sans" w:cstheme="minorBidi"/>
-          <w:sz w:val="22"/>
-          <w:szCs w:val="22"/>
-          <w:lang w:eastAsia="en-US"/>
-        </w:rPr>
-        <w:t>inside</w:t>
-      </w:r>
-      <w:proofErr w:type="spellEnd"/>
-      <w:r>
-        <w:rPr>
-          <w:rFonts w:ascii="Simplistic Sans" w:eastAsiaTheme="minorHAnsi" w:hAnsi="Simplistic Sans" w:cstheme="minorBidi"/>
-          <w:sz w:val="22"/>
-          <w:szCs w:val="22"/>
-          <w:lang w:eastAsia="en-US"/>
-        </w:rPr>
-        <w:t xml:space="preserve"> clusters’</w:t>
+        <w:t>1972 Rijksuniversiteit Leiden, proefschrift ‘Formation of galaxies inside clusters’</w:t>
       </w:r>
     </w:p>
     <w:p>
@@ -958,27 +755,7 @@
           <w:szCs w:val="22"/>
           <w:lang w:eastAsia="en-US"/>
         </w:rPr>
-        <w:t xml:space="preserve">Ontstaan van structuur in het Heelal en invloed van </w:t>
-      </w:r>
-      <w:proofErr w:type="spellStart"/>
-      <w:r>
-        <w:rPr>
-          <w:rFonts w:ascii="Simplistic Sans" w:eastAsiaTheme="minorHAnsi" w:hAnsi="Simplistic Sans" w:cstheme="minorBidi"/>
-          <w:sz w:val="22"/>
-          <w:szCs w:val="22"/>
-          <w:lang w:eastAsia="en-US"/>
-        </w:rPr>
-        <w:t>vacuumfluctuaties</w:t>
-      </w:r>
-      <w:proofErr w:type="spellEnd"/>
-      <w:r>
-        <w:rPr>
-          <w:rFonts w:ascii="Simplistic Sans" w:eastAsiaTheme="minorHAnsi" w:hAnsi="Simplistic Sans" w:cstheme="minorBidi"/>
-          <w:sz w:val="22"/>
-          <w:szCs w:val="22"/>
-          <w:lang w:eastAsia="en-US"/>
-        </w:rPr>
-        <w:t xml:space="preserve"> op de dynamica van het Heelal.</w:t>
+        <w:t>Ontstaan van structuur in het Heelal en invloed van vacuumfluctuaties op de dynamica van het Heelal.</w:t>
       </w:r>
     </w:p>
     <w:p>
@@ -1028,47 +805,7 @@
           <w:szCs w:val="22"/>
           <w:lang w:eastAsia="en-US"/>
         </w:rPr>
-        <w:t xml:space="preserve">De hydrodynamica van </w:t>
-      </w:r>
-      <w:proofErr w:type="spellStart"/>
-      <w:r>
-        <w:rPr>
-          <w:rFonts w:ascii="Simplistic Sans" w:eastAsiaTheme="minorHAnsi" w:hAnsi="Simplistic Sans" w:cstheme="minorBidi"/>
-          <w:sz w:val="22"/>
-          <w:szCs w:val="22"/>
-          <w:lang w:eastAsia="en-US"/>
-        </w:rPr>
-        <w:t>hoog-energetische</w:t>
-      </w:r>
-      <w:proofErr w:type="spellEnd"/>
-      <w:r>
-        <w:rPr>
-          <w:rFonts w:ascii="Simplistic Sans" w:eastAsiaTheme="minorHAnsi" w:hAnsi="Simplistic Sans" w:cstheme="minorBidi"/>
-          <w:sz w:val="22"/>
-          <w:szCs w:val="22"/>
-          <w:lang w:eastAsia="en-US"/>
-        </w:rPr>
-        <w:t xml:space="preserve"> en relativistische stromingen van gas rondom stervende sterren en compacte objecten zoals: planetaire nevels, supernovae en </w:t>
-      </w:r>
-      <w:proofErr w:type="spellStart"/>
-      <w:r>
-        <w:rPr>
-          <w:rFonts w:ascii="Simplistic Sans" w:eastAsiaTheme="minorHAnsi" w:hAnsi="Simplistic Sans" w:cstheme="minorBidi"/>
-          <w:sz w:val="22"/>
-          <w:szCs w:val="22"/>
-          <w:lang w:eastAsia="en-US"/>
-        </w:rPr>
-        <w:t>accretieschijven</w:t>
-      </w:r>
-      <w:proofErr w:type="spellEnd"/>
-      <w:r>
-        <w:rPr>
-          <w:rFonts w:ascii="Simplistic Sans" w:eastAsiaTheme="minorHAnsi" w:hAnsi="Simplistic Sans" w:cstheme="minorBidi"/>
-          <w:sz w:val="22"/>
-          <w:szCs w:val="22"/>
-          <w:lang w:eastAsia="en-US"/>
-        </w:rPr>
-        <w:t>.</w:t>
+        <w:t>De hydrodynamica van hoog-energetische en relativistische stromingen van gas rondom stervende sterren en compacte objecten zoals: planetaire nevels, supernovae en accretieschijven.</w:t>
       </w:r>
     </w:p>
     <w:p>
@@ -1183,25 +920,14 @@
           <w:lang w:eastAsia="en-US"/>
         </w:rPr>
       </w:pPr>
-      <w:proofErr w:type="spellStart"/>
-      <w:r>
-        <w:rPr>
-          <w:rFonts w:ascii="Simplistic Sans" w:eastAsiaTheme="minorHAnsi" w:hAnsi="Simplistic Sans" w:cstheme="minorBidi"/>
-          <w:sz w:val="22"/>
-          <w:szCs w:val="22"/>
-          <w:lang w:eastAsia="en-US"/>
-        </w:rPr>
-        <w:t>Shotokan</w:t>
-      </w:r>
-      <w:proofErr w:type="spellEnd"/>
-      <w:r>
-        <w:rPr>
-          <w:rFonts w:ascii="Simplistic Sans" w:eastAsiaTheme="minorHAnsi" w:hAnsi="Simplistic Sans" w:cstheme="minorBidi"/>
-          <w:sz w:val="22"/>
-          <w:szCs w:val="22"/>
-          <w:lang w:eastAsia="en-US"/>
-        </w:rPr>
-        <w:t xml:space="preserve"> karate</w:t>
+      <w:r>
+        <w:rPr>
+          <w:rFonts w:ascii="Simplistic Sans" w:eastAsiaTheme="minorHAnsi" w:hAnsi="Simplistic Sans" w:cstheme="minorBidi"/>
+          <w:sz w:val="22"/>
+          <w:szCs w:val="22"/>
+          <w:lang w:eastAsia="en-US"/>
+        </w:rPr>
+        <w:t>Shotokan karate</w:t>
       </w:r>
     </w:p>
     <w:p>
@@ -1318,47 +1044,7 @@
           <w:szCs w:val="22"/>
           <w:lang w:eastAsia="en-US"/>
         </w:rPr>
-        <w:t xml:space="preserve"> een van mijn grootste inspiraties over het Heelal fictie films zoals </w:t>
-      </w:r>
-      <w:proofErr w:type="spellStart"/>
-      <w:r>
-        <w:rPr>
-          <w:rFonts w:ascii="Simplistic Sans" w:eastAsiaTheme="minorHAnsi" w:hAnsi="Simplistic Sans" w:cstheme="minorBidi"/>
-          <w:sz w:val="22"/>
-          <w:szCs w:val="22"/>
-          <w:lang w:eastAsia="en-US"/>
-        </w:rPr>
-        <w:t>Dune</w:t>
-      </w:r>
-      <w:proofErr w:type="spellEnd"/>
-      <w:r>
-        <w:rPr>
-          <w:rFonts w:ascii="Simplistic Sans" w:eastAsiaTheme="minorHAnsi" w:hAnsi="Simplistic Sans" w:cstheme="minorBidi"/>
-          <w:sz w:val="22"/>
-          <w:szCs w:val="22"/>
-          <w:lang w:eastAsia="en-US"/>
-        </w:rPr>
-        <w:t xml:space="preserve"> en 2001 Space </w:t>
-      </w:r>
-      <w:proofErr w:type="spellStart"/>
-      <w:r>
-        <w:rPr>
-          <w:rFonts w:ascii="Simplistic Sans" w:eastAsiaTheme="minorHAnsi" w:hAnsi="Simplistic Sans" w:cstheme="minorBidi"/>
-          <w:sz w:val="22"/>
-          <w:szCs w:val="22"/>
-          <w:lang w:eastAsia="en-US"/>
-        </w:rPr>
-        <w:t>Odyssey</w:t>
-      </w:r>
-      <w:proofErr w:type="spellEnd"/>
-      <w:r>
-        <w:rPr>
-          <w:rFonts w:ascii="Simplistic Sans" w:eastAsiaTheme="minorHAnsi" w:hAnsi="Simplistic Sans" w:cstheme="minorBidi"/>
-          <w:sz w:val="22"/>
-          <w:szCs w:val="22"/>
-          <w:lang w:eastAsia="en-US"/>
-        </w:rPr>
-        <w:t>. Nu ben</w:t>
+        <w:t xml:space="preserve"> een van mijn grootste inspiraties over het Heelal fictie films zoals Dune en 2001 Space Odyssey. Nu ben</w:t>
       </w:r>
       <w:r>
         <w:rPr>
@@ -1421,7 +1107,6 @@
         </w:rPr>
         <w:t xml:space="preserve"> fan van </w:t>
       </w:r>
-      <w:proofErr w:type="spellStart"/>
       <w:r>
         <w:rPr>
           <w:rFonts w:ascii="Simplistic Sans" w:eastAsiaTheme="minorHAnsi" w:hAnsi="Simplistic Sans" w:cstheme="minorBidi"/>
@@ -1431,7 +1116,6 @@
         </w:rPr>
         <w:t>Dune</w:t>
       </w:r>
-      <w:proofErr w:type="spellEnd"/>
       <w:r>
         <w:rPr>
           <w:rFonts w:ascii="Simplistic Sans" w:eastAsiaTheme="minorHAnsi" w:hAnsi="Simplistic Sans" w:cstheme="minorBidi"/>
@@ -1448,27 +1132,7 @@
           <w:szCs w:val="22"/>
           <w:lang w:eastAsia="en-US"/>
         </w:rPr>
-        <w:t xml:space="preserve"> 2001 Space </w:t>
-      </w:r>
-      <w:proofErr w:type="spellStart"/>
-      <w:r>
-        <w:rPr>
-          <w:rFonts w:ascii="Simplistic Sans" w:eastAsiaTheme="minorHAnsi" w:hAnsi="Simplistic Sans" w:cstheme="minorBidi"/>
-          <w:sz w:val="22"/>
-          <w:szCs w:val="22"/>
-          <w:lang w:eastAsia="en-US"/>
-        </w:rPr>
-        <w:t>Odyssey</w:t>
-      </w:r>
-      <w:proofErr w:type="spellEnd"/>
-      <w:r>
-        <w:rPr>
-          <w:rFonts w:ascii="Simplistic Sans" w:eastAsiaTheme="minorHAnsi" w:hAnsi="Simplistic Sans" w:cstheme="minorBidi"/>
-          <w:sz w:val="22"/>
-          <w:szCs w:val="22"/>
-          <w:lang w:eastAsia="en-US"/>
-        </w:rPr>
-        <w:t xml:space="preserve">, </w:t>
+        <w:t xml:space="preserve"> 2001 Space Odyssey, </w:t>
       </w:r>
       <w:r>
         <w:rPr>
@@ -1685,27 +1349,7 @@
           <w:szCs w:val="22"/>
           <w:lang w:eastAsia="en-US"/>
         </w:rPr>
-        <w:t xml:space="preserve"> tot het punt wat ik begrepen heb dat u zelfs </w:t>
-      </w:r>
-      <w:proofErr w:type="spellStart"/>
-      <w:r>
-        <w:rPr>
-          <w:rFonts w:ascii="Simplistic Sans" w:eastAsiaTheme="minorHAnsi" w:hAnsi="Simplistic Sans" w:cstheme="minorBidi"/>
-          <w:sz w:val="22"/>
-          <w:szCs w:val="22"/>
-          <w:lang w:eastAsia="en-US"/>
-        </w:rPr>
-        <w:t>Shotokan</w:t>
-      </w:r>
-      <w:proofErr w:type="spellEnd"/>
-      <w:r>
-        <w:rPr>
-          <w:rFonts w:ascii="Simplistic Sans" w:eastAsiaTheme="minorHAnsi" w:hAnsi="Simplistic Sans" w:cstheme="minorBidi"/>
-          <w:sz w:val="22"/>
-          <w:szCs w:val="22"/>
-          <w:lang w:eastAsia="en-US"/>
-        </w:rPr>
-        <w:t xml:space="preserve"> karate moest gaan leren hiervoor. Kan u iets meer uitleggen over hun manier van denken ten opzichte van uw denken?</w:t>
+        <w:t xml:space="preserve"> tot het punt wat ik begrepen heb dat u zelfs Shotokan karate moest gaan leren hiervoor. Kan u iets meer uitleggen over hun manier van denken ten opzichte van uw denken?</w:t>
       </w:r>
       <w:r>
         <w:rPr>
@@ -2164,25 +1808,16 @@
           <w:szCs w:val="22"/>
           <w:lang w:eastAsia="en-US"/>
         </w:rPr>
-        <w:t>kom</w:t>
-      </w:r>
-      <w:r>
-        <w:rPr>
-          <w:rFonts w:ascii="Simplistic Sans" w:eastAsiaTheme="minorHAnsi" w:hAnsi="Simplistic Sans" w:cstheme="minorBidi"/>
-          <w:sz w:val="22"/>
-          <w:szCs w:val="22"/>
-          <w:lang w:eastAsia="en-US"/>
-        </w:rPr>
-        <w:t>t u</w:t>
-      </w:r>
-      <w:r>
-        <w:rPr>
-          <w:rFonts w:ascii="Simplistic Sans" w:eastAsiaTheme="minorHAnsi" w:hAnsi="Simplistic Sans" w:cstheme="minorBidi"/>
-          <w:sz w:val="22"/>
-          <w:szCs w:val="22"/>
-          <w:lang w:eastAsia="en-US"/>
-        </w:rPr>
-        <w:t xml:space="preserve"> tegen bij het doen van onderzoek naar de vorming van sterrenstelsels</w:t>
+        <w:t>bent u tegengekomen bij het</w:t>
+      </w:r>
+      <w:r>
+        <w:rPr>
+          <w:rFonts w:ascii="Simplistic Sans" w:eastAsiaTheme="minorHAnsi" w:hAnsi="Simplistic Sans" w:cstheme="minorBidi"/>
+          <w:sz w:val="22"/>
+          <w:szCs w:val="22"/>
+          <w:lang w:eastAsia="en-US"/>
+        </w:rPr>
+        <w:t xml:space="preserve"> doen van onderzoek naar de vorming van sterrenstelsels</w:t>
       </w:r>
       <w:r>
         <w:rPr>
@@ -2225,25 +1860,52 @@
           <w:szCs w:val="22"/>
           <w:lang w:eastAsia="en-US"/>
         </w:rPr>
-        <w:t xml:space="preserve"> Hoe overkom je z</w:t>
-      </w:r>
-      <w:r>
-        <w:rPr>
-          <w:rFonts w:ascii="Simplistic Sans" w:eastAsiaTheme="minorHAnsi" w:hAnsi="Simplistic Sans" w:cstheme="minorBidi"/>
-          <w:sz w:val="22"/>
-          <w:szCs w:val="22"/>
-          <w:lang w:eastAsia="en-US"/>
-        </w:rPr>
-        <w:t>o’</w:t>
-      </w:r>
-      <w:r>
-        <w:rPr>
-          <w:rFonts w:ascii="Simplistic Sans" w:eastAsiaTheme="minorHAnsi" w:hAnsi="Simplistic Sans" w:cstheme="minorBidi"/>
-          <w:sz w:val="22"/>
-          <w:szCs w:val="22"/>
-          <w:lang w:eastAsia="en-US"/>
-        </w:rPr>
-        <w:t>n uitdaging?</w:t>
+        <w:t xml:space="preserve"> Hoe</w:t>
+      </w:r>
+      <w:r>
+        <w:rPr>
+          <w:rFonts w:ascii="Simplistic Sans" w:eastAsiaTheme="minorHAnsi" w:hAnsi="Simplistic Sans" w:cstheme="minorBidi"/>
+          <w:sz w:val="22"/>
+          <w:szCs w:val="22"/>
+          <w:lang w:eastAsia="en-US"/>
+        </w:rPr>
+        <w:t xml:space="preserve"> gaat</w:t>
+      </w:r>
+      <w:r>
+        <w:rPr>
+          <w:rFonts w:ascii="Simplistic Sans" w:eastAsiaTheme="minorHAnsi" w:hAnsi="Simplistic Sans" w:cstheme="minorBidi"/>
+          <w:sz w:val="22"/>
+          <w:szCs w:val="22"/>
+          <w:lang w:eastAsia="en-US"/>
+        </w:rPr>
+        <w:t xml:space="preserve"> </w:t>
+      </w:r>
+      <w:r>
+        <w:rPr>
+          <w:rFonts w:ascii="Simplistic Sans" w:eastAsiaTheme="minorHAnsi" w:hAnsi="Simplistic Sans" w:cstheme="minorBidi"/>
+          <w:sz w:val="22"/>
+          <w:szCs w:val="22"/>
+          <w:lang w:eastAsia="en-US"/>
+        </w:rPr>
+        <w:t>u met deze uitdagingen om</w:t>
+      </w:r>
+      <w:r>
+        <w:rPr>
+          <w:rFonts w:ascii="Simplistic Sans" w:eastAsiaTheme="minorHAnsi" w:hAnsi="Simplistic Sans" w:cstheme="minorBidi"/>
+          <w:sz w:val="22"/>
+          <w:szCs w:val="22"/>
+          <w:lang w:eastAsia="en-US"/>
+        </w:rPr>
+        <w:t xml:space="preserve"> in uw werk</w:t>
+      </w:r>
+      <w:r>
+        <w:rPr>
+          <w:rFonts w:ascii="Simplistic Sans" w:eastAsiaTheme="minorHAnsi" w:hAnsi="Simplistic Sans" w:cstheme="minorBidi"/>
+          <w:sz w:val="22"/>
+          <w:szCs w:val="22"/>
+          <w:lang w:eastAsia="en-US"/>
+        </w:rPr>
+        <w:t>?</w:t>
       </w:r>
     </w:p>
     <w:p>

</xml_diff>

<commit_message>
vault backup: 2023-10-05 21:18:08
</commit_message>
<xml_diff>
--- a/Vakken/Journalistieke en Redactionele Vaardigheden/Interview/Feedback folder/Interviewplan_JortSiemes_VincentIcke_V2_FeedbackApplied.docx
+++ b/Vakken/Journalistieke en Redactionele Vaardigheden/Interview/Feedback folder/Interviewplan_JortSiemes_VincentIcke_V2_FeedbackApplied.docx
@@ -34,8 +34,17 @@
           <w:rFonts w:ascii="Simplistic Sans" w:hAnsi="Simplistic Sans"/>
           <w:lang w:val="en-US"/>
         </w:rPr>
-        <w:t>Jort Siemes</w:t>
-      </w:r>
+        <w:t xml:space="preserve">Jort </w:t>
+      </w:r>
+      <w:proofErr w:type="spellStart"/>
+      <w:r>
+        <w:rPr>
+          <w:rFonts w:ascii="Simplistic Sans" w:hAnsi="Simplistic Sans"/>
+          <w:lang w:val="en-US"/>
+        </w:rPr>
+        <w:t>Siemes</w:t>
+      </w:r>
+      <w:proofErr w:type="spellEnd"/>
       <w:r>
         <w:rPr>
           <w:rFonts w:ascii="Simplistic Sans" w:hAnsi="Simplistic Sans"/>
@@ -187,16 +196,44 @@
           <w:sz w:val="20"/>
           <w:szCs w:val="20"/>
         </w:rPr>
-        <w:t xml:space="preserve"> Prof.d</w:t>
-      </w:r>
+        <w:t xml:space="preserve"> </w:t>
+      </w:r>
+      <w:proofErr w:type="spellStart"/>
       <w:r>
         <w:rPr>
           <w:rFonts w:ascii="Simplistic Sans" w:hAnsi="Simplistic Sans"/>
           <w:sz w:val="20"/>
           <w:szCs w:val="20"/>
         </w:rPr>
-        <w:t>r. Vincent Icke</w:t>
-      </w:r>
+        <w:t>Prof.d</w:t>
+      </w:r>
+      <w:r>
+        <w:rPr>
+          <w:rFonts w:ascii="Simplistic Sans" w:hAnsi="Simplistic Sans"/>
+          <w:sz w:val="20"/>
+          <w:szCs w:val="20"/>
+        </w:rPr>
+        <w:t>r</w:t>
+      </w:r>
+      <w:proofErr w:type="spellEnd"/>
+      <w:r>
+        <w:rPr>
+          <w:rFonts w:ascii="Simplistic Sans" w:hAnsi="Simplistic Sans"/>
+          <w:sz w:val="20"/>
+          <w:szCs w:val="20"/>
+        </w:rPr>
+        <w:t xml:space="preserve">. Vincent </w:t>
+      </w:r>
+      <w:proofErr w:type="spellStart"/>
+      <w:r>
+        <w:rPr>
+          <w:rFonts w:ascii="Simplistic Sans" w:hAnsi="Simplistic Sans"/>
+          <w:sz w:val="20"/>
+          <w:szCs w:val="20"/>
+        </w:rPr>
+        <w:t>Icke</w:t>
+      </w:r>
+      <w:proofErr w:type="spellEnd"/>
       <w:r>
         <w:rPr>
           <w:rFonts w:ascii="Simplistic Sans" w:hAnsi="Simplistic Sans"/>
@@ -392,7 +429,23 @@
           <w:rFonts w:ascii="Simplistic Sans" w:hAnsi="Simplistic Sans"/>
           <w:lang w:val="nl-NL"/>
         </w:rPr>
-        <w:t>Een nieuwe "space-race" is weer in volle gang tussen de wereldmachten.</w:t>
+        <w:t>Een nieuwe "</w:t>
+      </w:r>
+      <w:proofErr w:type="spellStart"/>
+      <w:r>
+        <w:rPr>
+          <w:rFonts w:ascii="Simplistic Sans" w:hAnsi="Simplistic Sans"/>
+          <w:lang w:val="nl-NL"/>
+        </w:rPr>
+        <w:t>space</w:t>
+      </w:r>
+      <w:proofErr w:type="spellEnd"/>
+      <w:r>
+        <w:rPr>
+          <w:rFonts w:ascii="Simplistic Sans" w:hAnsi="Simplistic Sans"/>
+          <w:lang w:val="nl-NL"/>
+        </w:rPr>
+        <w:t>-race" is weer in volle gang tussen de wereldmachten.</w:t>
       </w:r>
     </w:p>
     <w:p>
@@ -451,7 +504,21 @@
         <w:rPr>
           <w:rFonts w:ascii="Simplistic Sans" w:hAnsi="Simplistic Sans"/>
         </w:rPr>
-        <w:t>etenschappelijke ontdekkingen met betrekking tot de ruimte domineren ook de media, zoals blijkt uit het succes van films met multiverse-thema's, zoals de populaire film</w:t>
+        <w:t xml:space="preserve">etenschappelijke ontdekkingen met betrekking tot de ruimte domineren ook de media, zoals blijkt uit het succes van films met </w:t>
+      </w:r>
+      <w:proofErr w:type="spellStart"/>
+      <w:r>
+        <w:rPr>
+          <w:rFonts w:ascii="Simplistic Sans" w:hAnsi="Simplistic Sans"/>
+        </w:rPr>
+        <w:t>multiverse</w:t>
+      </w:r>
+      <w:proofErr w:type="spellEnd"/>
+      <w:r>
+        <w:rPr>
+          <w:rFonts w:ascii="Simplistic Sans" w:hAnsi="Simplistic Sans"/>
+        </w:rPr>
+        <w:t>-thema's, zoals de populaire film</w:t>
       </w:r>
       <w:r>
         <w:rPr>
@@ -463,7 +530,21 @@
         <w:rPr>
           <w:rFonts w:ascii="Simplistic Sans" w:hAnsi="Simplistic Sans"/>
         </w:rPr>
-        <w:t xml:space="preserve"> Deze trend getuigt van een groeiende interesse in zowel wetenschap als de ruimte. Bovendien dragen individuen zoals Vincent Icke bij aan het </w:t>
+        <w:t xml:space="preserve"> Deze trend getuigt van een groeiende interesse in zowel wetenschap als de ruimte. Bovendien dragen individuen zoals Vincent </w:t>
+      </w:r>
+      <w:proofErr w:type="spellStart"/>
+      <w:r>
+        <w:rPr>
+          <w:rFonts w:ascii="Simplistic Sans" w:hAnsi="Simplistic Sans"/>
+        </w:rPr>
+        <w:t>Icke</w:t>
+      </w:r>
+      <w:proofErr w:type="spellEnd"/>
+      <w:r>
+        <w:rPr>
+          <w:rFonts w:ascii="Simplistic Sans" w:hAnsi="Simplistic Sans"/>
+        </w:rPr>
+        <w:t xml:space="preserve"> bij aan het </w:t>
       </w:r>
       <w:commentRangeStart w:id="0"/>
       <w:r>
@@ -582,8 +663,59 @@
           <w:szCs w:val="22"/>
           <w:lang w:eastAsia="en-US"/>
         </w:rPr>
-        <w:t>1995 – 1998 Gerrit Rietveld Academie Amsterdam, Painting and drawing</w:t>
-      </w:r>
+        <w:t xml:space="preserve">1995 – 1998 Gerrit Rietveld Academie Amsterdam, </w:t>
+      </w:r>
+      <w:proofErr w:type="spellStart"/>
+      <w:r>
+        <w:rPr>
+          <w:rFonts w:ascii="Simplistic Sans" w:eastAsiaTheme="minorHAnsi" w:hAnsi="Simplistic Sans" w:cstheme="minorBidi"/>
+          <w:sz w:val="22"/>
+          <w:szCs w:val="22"/>
+          <w:lang w:eastAsia="en-US"/>
+        </w:rPr>
+        <w:t>Painting</w:t>
+      </w:r>
+      <w:proofErr w:type="spellEnd"/>
+      <w:r>
+        <w:rPr>
+          <w:rFonts w:ascii="Simplistic Sans" w:eastAsiaTheme="minorHAnsi" w:hAnsi="Simplistic Sans" w:cstheme="minorBidi"/>
+          <w:sz w:val="22"/>
+          <w:szCs w:val="22"/>
+          <w:lang w:eastAsia="en-US"/>
+        </w:rPr>
+        <w:t xml:space="preserve"> </w:t>
+      </w:r>
+      <w:proofErr w:type="spellStart"/>
+      <w:r>
+        <w:rPr>
+          <w:rFonts w:ascii="Simplistic Sans" w:eastAsiaTheme="minorHAnsi" w:hAnsi="Simplistic Sans" w:cstheme="minorBidi"/>
+          <w:sz w:val="22"/>
+          <w:szCs w:val="22"/>
+          <w:lang w:eastAsia="en-US"/>
+        </w:rPr>
+        <w:t>and</w:t>
+      </w:r>
+      <w:proofErr w:type="spellEnd"/>
+      <w:r>
+        <w:rPr>
+          <w:rFonts w:ascii="Simplistic Sans" w:eastAsiaTheme="minorHAnsi" w:hAnsi="Simplistic Sans" w:cstheme="minorBidi"/>
+          <w:sz w:val="22"/>
+          <w:szCs w:val="22"/>
+          <w:lang w:eastAsia="en-US"/>
+        </w:rPr>
+        <w:t xml:space="preserve"> </w:t>
+      </w:r>
+      <w:proofErr w:type="spellStart"/>
+      <w:r>
+        <w:rPr>
+          <w:rFonts w:ascii="Simplistic Sans" w:eastAsiaTheme="minorHAnsi" w:hAnsi="Simplistic Sans" w:cstheme="minorBidi"/>
+          <w:sz w:val="22"/>
+          <w:szCs w:val="22"/>
+          <w:lang w:eastAsia="en-US"/>
+        </w:rPr>
+        <w:t>drawing</w:t>
+      </w:r>
+      <w:proofErr w:type="spellEnd"/>
     </w:p>
     <w:p>
       <w:pPr>
@@ -607,7 +739,17 @@
           <w:szCs w:val="22"/>
           <w:lang w:eastAsia="en-US"/>
         </w:rPr>
-        <w:t>1977 Postdoctoraal onderzoek Sussex, Cambridge en bij Calte</w:t>
+        <w:t xml:space="preserve">1977 Postdoctoraal onderzoek Sussex, Cambridge en bij </w:t>
+      </w:r>
+      <w:proofErr w:type="spellStart"/>
+      <w:r>
+        <w:rPr>
+          <w:rFonts w:ascii="Simplistic Sans" w:eastAsiaTheme="minorHAnsi" w:hAnsi="Simplistic Sans" w:cstheme="minorBidi"/>
+          <w:sz w:val="22"/>
+          <w:szCs w:val="22"/>
+          <w:lang w:eastAsia="en-US"/>
+        </w:rPr>
+        <w:t>Calte</w:t>
       </w:r>
       <w:r>
         <w:rPr>
@@ -618,6 +760,7 @@
         </w:rPr>
         <w:t>c</w:t>
       </w:r>
+      <w:proofErr w:type="spellEnd"/>
     </w:p>
     <w:p>
       <w:pPr>
@@ -641,7 +784,67 @@
           <w:szCs w:val="22"/>
           <w:lang w:eastAsia="en-US"/>
         </w:rPr>
-        <w:t>1972 Rijksuniversiteit Leiden, proefschrift ‘Formation of galaxies inside clusters’</w:t>
+        <w:t>1972 Rijksuniversiteit Leiden, proefschrift ‘</w:t>
+      </w:r>
+      <w:proofErr w:type="spellStart"/>
+      <w:r>
+        <w:rPr>
+          <w:rFonts w:ascii="Simplistic Sans" w:eastAsiaTheme="minorHAnsi" w:hAnsi="Simplistic Sans" w:cstheme="minorBidi"/>
+          <w:sz w:val="22"/>
+          <w:szCs w:val="22"/>
+          <w:lang w:eastAsia="en-US"/>
+        </w:rPr>
+        <w:t>Formation</w:t>
+      </w:r>
+      <w:proofErr w:type="spellEnd"/>
+      <w:r>
+        <w:rPr>
+          <w:rFonts w:ascii="Simplistic Sans" w:eastAsiaTheme="minorHAnsi" w:hAnsi="Simplistic Sans" w:cstheme="minorBidi"/>
+          <w:sz w:val="22"/>
+          <w:szCs w:val="22"/>
+          <w:lang w:eastAsia="en-US"/>
+        </w:rPr>
+        <w:t xml:space="preserve"> of </w:t>
+      </w:r>
+      <w:proofErr w:type="spellStart"/>
+      <w:r>
+        <w:rPr>
+          <w:rFonts w:ascii="Simplistic Sans" w:eastAsiaTheme="minorHAnsi" w:hAnsi="Simplistic Sans" w:cstheme="minorBidi"/>
+          <w:sz w:val="22"/>
+          <w:szCs w:val="22"/>
+          <w:lang w:eastAsia="en-US"/>
+        </w:rPr>
+        <w:t>galaxies</w:t>
+      </w:r>
+      <w:proofErr w:type="spellEnd"/>
+      <w:r>
+        <w:rPr>
+          <w:rFonts w:ascii="Simplistic Sans" w:eastAsiaTheme="minorHAnsi" w:hAnsi="Simplistic Sans" w:cstheme="minorBidi"/>
+          <w:sz w:val="22"/>
+          <w:szCs w:val="22"/>
+          <w:lang w:eastAsia="en-US"/>
+        </w:rPr>
+        <w:t xml:space="preserve"> </w:t>
+      </w:r>
+      <w:proofErr w:type="spellStart"/>
+      <w:r>
+        <w:rPr>
+          <w:rFonts w:ascii="Simplistic Sans" w:eastAsiaTheme="minorHAnsi" w:hAnsi="Simplistic Sans" w:cstheme="minorBidi"/>
+          <w:sz w:val="22"/>
+          <w:szCs w:val="22"/>
+          <w:lang w:eastAsia="en-US"/>
+        </w:rPr>
+        <w:t>inside</w:t>
+      </w:r>
+      <w:proofErr w:type="spellEnd"/>
+      <w:r>
+        <w:rPr>
+          <w:rFonts w:ascii="Simplistic Sans" w:eastAsiaTheme="minorHAnsi" w:hAnsi="Simplistic Sans" w:cstheme="minorBidi"/>
+          <w:sz w:val="22"/>
+          <w:szCs w:val="22"/>
+          <w:lang w:eastAsia="en-US"/>
+        </w:rPr>
+        <w:t xml:space="preserve"> clusters’</w:t>
       </w:r>
     </w:p>
     <w:p>
@@ -755,7 +958,27 @@
           <w:szCs w:val="22"/>
           <w:lang w:eastAsia="en-US"/>
         </w:rPr>
-        <w:t>Ontstaan van structuur in het Heelal en invloed van vacuumfluctuaties op de dynamica van het Heelal.</w:t>
+        <w:t xml:space="preserve">Ontstaan van structuur in het Heelal en invloed van </w:t>
+      </w:r>
+      <w:proofErr w:type="spellStart"/>
+      <w:r>
+        <w:rPr>
+          <w:rFonts w:ascii="Simplistic Sans" w:eastAsiaTheme="minorHAnsi" w:hAnsi="Simplistic Sans" w:cstheme="minorBidi"/>
+          <w:sz w:val="22"/>
+          <w:szCs w:val="22"/>
+          <w:lang w:eastAsia="en-US"/>
+        </w:rPr>
+        <w:t>vacuumfluctuaties</w:t>
+      </w:r>
+      <w:proofErr w:type="spellEnd"/>
+      <w:r>
+        <w:rPr>
+          <w:rFonts w:ascii="Simplistic Sans" w:eastAsiaTheme="minorHAnsi" w:hAnsi="Simplistic Sans" w:cstheme="minorBidi"/>
+          <w:sz w:val="22"/>
+          <w:szCs w:val="22"/>
+          <w:lang w:eastAsia="en-US"/>
+        </w:rPr>
+        <w:t xml:space="preserve"> op de dynamica van het Heelal.</w:t>
       </w:r>
     </w:p>
     <w:p>
@@ -805,7 +1028,47 @@
           <w:szCs w:val="22"/>
           <w:lang w:eastAsia="en-US"/>
         </w:rPr>
-        <w:t>De hydrodynamica van hoog-energetische en relativistische stromingen van gas rondom stervende sterren en compacte objecten zoals: planetaire nevels, supernovae en accretieschijven.</w:t>
+        <w:t xml:space="preserve">De hydrodynamica van </w:t>
+      </w:r>
+      <w:proofErr w:type="spellStart"/>
+      <w:r>
+        <w:rPr>
+          <w:rFonts w:ascii="Simplistic Sans" w:eastAsiaTheme="minorHAnsi" w:hAnsi="Simplistic Sans" w:cstheme="minorBidi"/>
+          <w:sz w:val="22"/>
+          <w:szCs w:val="22"/>
+          <w:lang w:eastAsia="en-US"/>
+        </w:rPr>
+        <w:t>hoog-energetische</w:t>
+      </w:r>
+      <w:proofErr w:type="spellEnd"/>
+      <w:r>
+        <w:rPr>
+          <w:rFonts w:ascii="Simplistic Sans" w:eastAsiaTheme="minorHAnsi" w:hAnsi="Simplistic Sans" w:cstheme="minorBidi"/>
+          <w:sz w:val="22"/>
+          <w:szCs w:val="22"/>
+          <w:lang w:eastAsia="en-US"/>
+        </w:rPr>
+        <w:t xml:space="preserve"> en relativistische stromingen van gas rondom stervende sterren en compacte objecten zoals: planetaire nevels, supernovae en </w:t>
+      </w:r>
+      <w:proofErr w:type="spellStart"/>
+      <w:r>
+        <w:rPr>
+          <w:rFonts w:ascii="Simplistic Sans" w:eastAsiaTheme="minorHAnsi" w:hAnsi="Simplistic Sans" w:cstheme="minorBidi"/>
+          <w:sz w:val="22"/>
+          <w:szCs w:val="22"/>
+          <w:lang w:eastAsia="en-US"/>
+        </w:rPr>
+        <w:t>accretieschijven</w:t>
+      </w:r>
+      <w:proofErr w:type="spellEnd"/>
+      <w:r>
+        <w:rPr>
+          <w:rFonts w:ascii="Simplistic Sans" w:eastAsiaTheme="minorHAnsi" w:hAnsi="Simplistic Sans" w:cstheme="minorBidi"/>
+          <w:sz w:val="22"/>
+          <w:szCs w:val="22"/>
+          <w:lang w:eastAsia="en-US"/>
+        </w:rPr>
+        <w:t>.</w:t>
       </w:r>
     </w:p>
     <w:p>
@@ -920,14 +1183,25 @@
           <w:lang w:eastAsia="en-US"/>
         </w:rPr>
       </w:pPr>
-      <w:r>
-        <w:rPr>
-          <w:rFonts w:ascii="Simplistic Sans" w:eastAsiaTheme="minorHAnsi" w:hAnsi="Simplistic Sans" w:cstheme="minorBidi"/>
-          <w:sz w:val="22"/>
-          <w:szCs w:val="22"/>
-          <w:lang w:eastAsia="en-US"/>
-        </w:rPr>
-        <w:t>Shotokan karate</w:t>
+      <w:proofErr w:type="spellStart"/>
+      <w:r>
+        <w:rPr>
+          <w:rFonts w:ascii="Simplistic Sans" w:eastAsiaTheme="minorHAnsi" w:hAnsi="Simplistic Sans" w:cstheme="minorBidi"/>
+          <w:sz w:val="22"/>
+          <w:szCs w:val="22"/>
+          <w:lang w:eastAsia="en-US"/>
+        </w:rPr>
+        <w:t>Shotokan</w:t>
+      </w:r>
+      <w:proofErr w:type="spellEnd"/>
+      <w:r>
+        <w:rPr>
+          <w:rFonts w:ascii="Simplistic Sans" w:eastAsiaTheme="minorHAnsi" w:hAnsi="Simplistic Sans" w:cstheme="minorBidi"/>
+          <w:sz w:val="22"/>
+          <w:szCs w:val="22"/>
+          <w:lang w:eastAsia="en-US"/>
+        </w:rPr>
+        <w:t xml:space="preserve"> karate</w:t>
       </w:r>
     </w:p>
     <w:p>
@@ -1044,7 +1318,47 @@
           <w:szCs w:val="22"/>
           <w:lang w:eastAsia="en-US"/>
         </w:rPr>
-        <w:t xml:space="preserve"> een van mijn grootste inspiraties over het Heelal fictie films zoals Dune en 2001 Space Odyssey. Nu ben</w:t>
+        <w:t xml:space="preserve"> een van mijn grootste inspiraties over het Heelal fictie films zoals </w:t>
+      </w:r>
+      <w:proofErr w:type="spellStart"/>
+      <w:r>
+        <w:rPr>
+          <w:rFonts w:ascii="Simplistic Sans" w:eastAsiaTheme="minorHAnsi" w:hAnsi="Simplistic Sans" w:cstheme="minorBidi"/>
+          <w:sz w:val="22"/>
+          <w:szCs w:val="22"/>
+          <w:lang w:eastAsia="en-US"/>
+        </w:rPr>
+        <w:t>Dune</w:t>
+      </w:r>
+      <w:proofErr w:type="spellEnd"/>
+      <w:r>
+        <w:rPr>
+          <w:rFonts w:ascii="Simplistic Sans" w:eastAsiaTheme="minorHAnsi" w:hAnsi="Simplistic Sans" w:cstheme="minorBidi"/>
+          <w:sz w:val="22"/>
+          <w:szCs w:val="22"/>
+          <w:lang w:eastAsia="en-US"/>
+        </w:rPr>
+        <w:t xml:space="preserve"> en 2001 Space </w:t>
+      </w:r>
+      <w:proofErr w:type="spellStart"/>
+      <w:r>
+        <w:rPr>
+          <w:rFonts w:ascii="Simplistic Sans" w:eastAsiaTheme="minorHAnsi" w:hAnsi="Simplistic Sans" w:cstheme="minorBidi"/>
+          <w:sz w:val="22"/>
+          <w:szCs w:val="22"/>
+          <w:lang w:eastAsia="en-US"/>
+        </w:rPr>
+        <w:t>Odyssey</w:t>
+      </w:r>
+      <w:proofErr w:type="spellEnd"/>
+      <w:r>
+        <w:rPr>
+          <w:rFonts w:ascii="Simplistic Sans" w:eastAsiaTheme="minorHAnsi" w:hAnsi="Simplistic Sans" w:cstheme="minorBidi"/>
+          <w:sz w:val="22"/>
+          <w:szCs w:val="22"/>
+          <w:lang w:eastAsia="en-US"/>
+        </w:rPr>
+        <w:t>. Nu ben</w:t>
       </w:r>
       <w:r>
         <w:rPr>
@@ -1107,6 +1421,7 @@
         </w:rPr>
         <w:t xml:space="preserve"> fan van </w:t>
       </w:r>
+      <w:proofErr w:type="spellStart"/>
       <w:r>
         <w:rPr>
           <w:rFonts w:ascii="Simplistic Sans" w:eastAsiaTheme="minorHAnsi" w:hAnsi="Simplistic Sans" w:cstheme="minorBidi"/>
@@ -1116,6 +1431,7 @@
         </w:rPr>
         <w:t>Dune</w:t>
       </w:r>
+      <w:proofErr w:type="spellEnd"/>
       <w:r>
         <w:rPr>
           <w:rFonts w:ascii="Simplistic Sans" w:eastAsiaTheme="minorHAnsi" w:hAnsi="Simplistic Sans" w:cstheme="minorBidi"/>
@@ -1132,7 +1448,27 @@
           <w:szCs w:val="22"/>
           <w:lang w:eastAsia="en-US"/>
         </w:rPr>
-        <w:t xml:space="preserve"> 2001 Space Odyssey, </w:t>
+        <w:t xml:space="preserve"> 2001 Space </w:t>
+      </w:r>
+      <w:proofErr w:type="spellStart"/>
+      <w:r>
+        <w:rPr>
+          <w:rFonts w:ascii="Simplistic Sans" w:eastAsiaTheme="minorHAnsi" w:hAnsi="Simplistic Sans" w:cstheme="minorBidi"/>
+          <w:sz w:val="22"/>
+          <w:szCs w:val="22"/>
+          <w:lang w:eastAsia="en-US"/>
+        </w:rPr>
+        <w:t>Odyssey</w:t>
+      </w:r>
+      <w:proofErr w:type="spellEnd"/>
+      <w:r>
+        <w:rPr>
+          <w:rFonts w:ascii="Simplistic Sans" w:eastAsiaTheme="minorHAnsi" w:hAnsi="Simplistic Sans" w:cstheme="minorBidi"/>
+          <w:sz w:val="22"/>
+          <w:szCs w:val="22"/>
+          <w:lang w:eastAsia="en-US"/>
+        </w:rPr>
+        <w:t xml:space="preserve">, </w:t>
       </w:r>
       <w:r>
         <w:rPr>
@@ -1349,7 +1685,27 @@
           <w:szCs w:val="22"/>
           <w:lang w:eastAsia="en-US"/>
         </w:rPr>
-        <w:t xml:space="preserve"> tot het punt wat ik begrepen heb dat u zelfs Shotokan karate moest gaan leren hiervoor. Kan u iets meer uitleggen over hun manier van denken ten opzichte van uw denken?</w:t>
+        <w:t xml:space="preserve"> tot het punt wat ik begrepen heb dat u zelfs </w:t>
+      </w:r>
+      <w:proofErr w:type="spellStart"/>
+      <w:r>
+        <w:rPr>
+          <w:rFonts w:ascii="Simplistic Sans" w:eastAsiaTheme="minorHAnsi" w:hAnsi="Simplistic Sans" w:cstheme="minorBidi"/>
+          <w:sz w:val="22"/>
+          <w:szCs w:val="22"/>
+          <w:lang w:eastAsia="en-US"/>
+        </w:rPr>
+        <w:t>Shotokan</w:t>
+      </w:r>
+      <w:proofErr w:type="spellEnd"/>
+      <w:r>
+        <w:rPr>
+          <w:rFonts w:ascii="Simplistic Sans" w:eastAsiaTheme="minorHAnsi" w:hAnsi="Simplistic Sans" w:cstheme="minorBidi"/>
+          <w:sz w:val="22"/>
+          <w:szCs w:val="22"/>
+          <w:lang w:eastAsia="en-US"/>
+        </w:rPr>
+        <w:t xml:space="preserve"> karate moest gaan leren hiervoor. Kan u iets meer uitleggen over hun manier van denken ten opzichte van uw denken?</w:t>
       </w:r>
       <w:r>
         <w:rPr>
@@ -1930,7 +2286,70 @@
           <w:szCs w:val="22"/>
           <w:lang w:eastAsia="en-US"/>
         </w:rPr>
-        <w:t>Ik had in mijn eerste mail een stukje gestuurd over een theoretisch buitenaards ruimteschip. Zou je dit kunnen uitleggen wat we daar zien?</w:t>
+        <w:t xml:space="preserve">In de wereld draait door heeft u een </w:t>
+      </w:r>
+      <w:r>
+        <w:rPr>
+          <w:rFonts w:ascii="Simplistic Sans" w:eastAsiaTheme="minorHAnsi" w:hAnsi="Simplistic Sans" w:cstheme="minorBidi"/>
+          <w:sz w:val="22"/>
+          <w:szCs w:val="22"/>
+          <w:lang w:eastAsia="en-US"/>
+        </w:rPr>
+        <w:t xml:space="preserve">ongelofelijk interessante weergave </w:t>
+      </w:r>
+      <w:r>
+        <w:rPr>
+          <w:rFonts w:ascii="Simplistic Sans" w:eastAsiaTheme="minorHAnsi" w:hAnsi="Simplistic Sans" w:cstheme="minorBidi"/>
+          <w:sz w:val="22"/>
+          <w:szCs w:val="22"/>
+          <w:lang w:eastAsia="en-US"/>
+        </w:rPr>
+        <w:t>gepresenteerd</w:t>
+      </w:r>
+      <w:r>
+        <w:rPr>
+          <w:rFonts w:ascii="Simplistic Sans" w:eastAsiaTheme="minorHAnsi" w:hAnsi="Simplistic Sans" w:cstheme="minorBidi"/>
+          <w:sz w:val="22"/>
+          <w:szCs w:val="22"/>
+          <w:lang w:eastAsia="en-US"/>
+        </w:rPr>
+        <w:t xml:space="preserve"> </w:t>
+      </w:r>
+      <w:r>
+        <w:rPr>
+          <w:rFonts w:ascii="Simplistic Sans" w:eastAsiaTheme="minorHAnsi" w:hAnsi="Simplistic Sans" w:cstheme="minorBidi"/>
+          <w:sz w:val="22"/>
+          <w:szCs w:val="22"/>
+          <w:lang w:eastAsia="en-US"/>
+        </w:rPr>
+        <w:t>van</w:t>
+      </w:r>
+      <w:r>
+        <w:rPr>
+          <w:rFonts w:ascii="Simplistic Sans" w:eastAsiaTheme="minorHAnsi" w:hAnsi="Simplistic Sans" w:cstheme="minorBidi"/>
+          <w:sz w:val="22"/>
+          <w:szCs w:val="22"/>
+          <w:lang w:eastAsia="en-US"/>
+        </w:rPr>
+        <w:t xml:space="preserve"> een theoretisch buitenaards ruimteschip. Zou </w:t>
+      </w:r>
+      <w:r>
+        <w:rPr>
+          <w:rFonts w:ascii="Simplistic Sans" w:eastAsiaTheme="minorHAnsi" w:hAnsi="Simplistic Sans" w:cstheme="minorBidi"/>
+          <w:sz w:val="22"/>
+          <w:szCs w:val="22"/>
+          <w:lang w:eastAsia="en-US"/>
+        </w:rPr>
+        <w:t>u</w:t>
+      </w:r>
+      <w:r>
+        <w:rPr>
+          <w:rFonts w:ascii="Simplistic Sans" w:eastAsiaTheme="minorHAnsi" w:hAnsi="Simplistic Sans" w:cstheme="minorBidi"/>
+          <w:sz w:val="22"/>
+          <w:szCs w:val="22"/>
+          <w:lang w:eastAsia="en-US"/>
+        </w:rPr>
+        <w:t xml:space="preserve"> kunnen uitleggen wat we daar zien?</w:t>
       </w:r>
     </w:p>
     <w:p>
@@ -2002,15 +2421,6 @@
         </w:rPr>
         <w:t xml:space="preserve"> </w:t>
       </w:r>
-      <w:r>
-        <w:rPr>
-          <w:rFonts w:ascii="Simplistic Sans" w:eastAsiaTheme="minorHAnsi" w:hAnsi="Simplistic Sans" w:cstheme="minorBidi"/>
-          <w:sz w:val="22"/>
-          <w:szCs w:val="22"/>
-          <w:lang w:eastAsia="en-US"/>
-        </w:rPr>
-        <w:t xml:space="preserve"> </w:t>
-      </w:r>
       <w:commentRangeStart w:id="3"/>
       <w:r>
         <w:rPr>
@@ -2056,6 +2466,32 @@
           <w:lang w:eastAsia="en-US"/>
         </w:rPr>
         <w:t>?</w:t>
+      </w:r>
+    </w:p>
+    <w:p>
+      <w:pPr>
+        <w:pStyle w:val="NormalWeb"/>
+        <w:numPr>
+          <w:ilvl w:val="1"/>
+          <w:numId w:val="4"/>
+        </w:numPr>
+        <w:shd w:val="clear" w:color="auto" w:fill="FFFFFF"/>
+        <w:rPr>
+          <w:rFonts w:ascii="Simplistic Sans" w:eastAsiaTheme="minorHAnsi" w:hAnsi="Simplistic Sans" w:cstheme="minorBidi"/>
+          <w:sz w:val="22"/>
+          <w:szCs w:val="22"/>
+          <w:lang w:eastAsia="en-US"/>
+        </w:rPr>
+      </w:pPr>
+      <w:r>
+        <w:rPr>
+          <w:rFonts w:ascii="Simplistic Sans" w:eastAsiaTheme="minorHAnsi" w:hAnsi="Simplistic Sans" w:cstheme="minorBidi"/>
+          <w:sz w:val="22"/>
+          <w:szCs w:val="22"/>
+          <w:lang w:eastAsia="en-US"/>
+        </w:rPr>
+        <w:lastRenderedPageBreak/>
+        <w:t>Kunt u mij meer vertellen over waarom uw ruimteschip er zo uitziet en hoe dit zou werken?</w:t>
       </w:r>
     </w:p>
     <w:p>
@@ -2080,15 +2516,14 @@
           <w:szCs w:val="22"/>
           <w:lang w:eastAsia="en-US"/>
         </w:rPr>
-        <w:lastRenderedPageBreak/>
-        <w:t>Kunt u mij meer vertellen over waarom uw ruimteschip er zo uitziet en hoe dit zou werken?</w:t>
+        <w:t xml:space="preserve">U bent geïnteresseerd in en hebt onderzoek gedaan naar de vraag: "Waarom weegt de ruimte niets?" </w:t>
       </w:r>
     </w:p>
     <w:p>
       <w:pPr>
         <w:pStyle w:val="NormalWeb"/>
         <w:numPr>
-          <w:ilvl w:val="0"/>
+          <w:ilvl w:val="1"/>
           <w:numId w:val="4"/>
         </w:numPr>
         <w:shd w:val="clear" w:color="auto" w:fill="FFFFFF"/>
@@ -2106,8 +2541,24 @@
           <w:szCs w:val="22"/>
           <w:lang w:eastAsia="en-US"/>
         </w:rPr>
-        <w:t xml:space="preserve">U bent geïnteresseerd in en hebt onderzoek gedaan naar de vraag: "Waarom weegt de ruimte niets?" Kunt u uitleggen wat deze vraag belangrijk maakt </w:t>
-      </w:r>
+        <w:t xml:space="preserve">Kunt u uitleggen wat deze vraag belangrijk maakt </w:t>
+      </w:r>
+    </w:p>
+    <w:p>
+      <w:pPr>
+        <w:pStyle w:val="NormalWeb"/>
+        <w:numPr>
+          <w:ilvl w:val="1"/>
+          <w:numId w:val="4"/>
+        </w:numPr>
+        <w:shd w:val="clear" w:color="auto" w:fill="FFFFFF"/>
+        <w:rPr>
+          <w:rFonts w:ascii="Simplistic Sans" w:eastAsiaTheme="minorHAnsi" w:hAnsi="Simplistic Sans" w:cstheme="minorBidi"/>
+          <w:sz w:val="22"/>
+          <w:szCs w:val="22"/>
+          <w:lang w:eastAsia="en-US"/>
+        </w:rPr>
+      </w:pPr>
       <w:r>
         <w:rPr>
           <w:rFonts w:ascii="Simplistic Sans" w:eastAsiaTheme="minorHAnsi" w:hAnsi="Simplistic Sans" w:cstheme="minorBidi"/>

</xml_diff>

<commit_message>
vault backup: 2023-10-05 21:28:08
</commit_message>
<xml_diff>
--- a/Vakken/Journalistieke en Redactionele Vaardigheden/Interview/Feedback folder/Interviewplan_JortSiemes_VincentIcke_V2_FeedbackApplied.docx
+++ b/Vakken/Journalistieke en Redactionele Vaardigheden/Interview/Feedback folder/Interviewplan_JortSiemes_VincentIcke_V2_FeedbackApplied.docx
@@ -1253,6 +1253,57 @@
         <w:pStyle w:val="NormalWeb"/>
         <w:shd w:val="clear" w:color="auto" w:fill="FFFFFF"/>
         <w:rPr>
+          <w:rFonts w:ascii="Simplistic Sans" w:eastAsiaTheme="minorHAnsi" w:hAnsi="Simplistic Sans" w:cstheme="minorBidi"/>
+          <w:sz w:val="22"/>
+          <w:szCs w:val="22"/>
+          <w:lang w:eastAsia="en-US"/>
+        </w:rPr>
+      </w:pPr>
+      <w:r>
+        <w:rPr>
+          <w:rFonts w:ascii="Simplistic Sans" w:eastAsiaTheme="minorHAnsi" w:hAnsi="Simplistic Sans" w:cstheme="minorBidi"/>
+          <w:sz w:val="22"/>
+          <w:szCs w:val="22"/>
+          <w:lang w:eastAsia="en-US"/>
+        </w:rPr>
+        <w:t>Intro</w:t>
+      </w:r>
+      <w:r>
+        <w:rPr>
+          <w:rFonts w:ascii="Simplistic Sans" w:eastAsiaTheme="minorHAnsi" w:hAnsi="Simplistic Sans" w:cstheme="minorBidi"/>
+          <w:sz w:val="22"/>
+          <w:szCs w:val="22"/>
+          <w:lang w:eastAsia="en-US"/>
+        </w:rPr>
+        <w:t>, om te beginnen veel dank voor uw tijd als pre-master student in Leiden gebruik ik dit interview om een artikel te schrijven</w:t>
+      </w:r>
+      <w:r>
+        <w:rPr>
+          <w:rFonts w:ascii="Simplistic Sans" w:eastAsiaTheme="minorHAnsi" w:hAnsi="Simplistic Sans" w:cstheme="minorBidi"/>
+          <w:sz w:val="22"/>
+          <w:szCs w:val="22"/>
+          <w:lang w:eastAsia="en-US"/>
+        </w:rPr>
+        <w:t xml:space="preserve">. </w:t>
+      </w:r>
+    </w:p>
+    <w:p>
+      <w:pPr>
+        <w:pStyle w:val="NormalWeb"/>
+        <w:shd w:val="clear" w:color="auto" w:fill="FFFFFF"/>
+        <w:rPr>
+          <w:rFonts w:ascii="Simplistic Sans Bold" w:eastAsiaTheme="minorHAnsi" w:hAnsi="Simplistic Sans Bold" w:cstheme="minorBidi"/>
+          <w:sz w:val="22"/>
+          <w:szCs w:val="22"/>
+          <w:lang w:eastAsia="en-US"/>
+        </w:rPr>
+      </w:pPr>
+    </w:p>
+    <w:p>
+      <w:pPr>
+        <w:pStyle w:val="NormalWeb"/>
+        <w:shd w:val="clear" w:color="auto" w:fill="FFFFFF"/>
+        <w:rPr>
           <w:rFonts w:ascii="Simplistic Sans Bold" w:eastAsiaTheme="minorHAnsi" w:hAnsi="Simplistic Sans Bold" w:cstheme="minorBidi"/>
           <w:sz w:val="22"/>
           <w:szCs w:val="22"/>
@@ -2286,6 +2337,7 @@
           <w:szCs w:val="22"/>
           <w:lang w:eastAsia="en-US"/>
         </w:rPr>
+        <w:lastRenderedPageBreak/>
         <w:t xml:space="preserve">In de wereld draait door heeft u een </w:t>
       </w:r>
       <w:r>
@@ -2490,7 +2542,6 @@
           <w:szCs w:val="22"/>
           <w:lang w:eastAsia="en-US"/>
         </w:rPr>
-        <w:lastRenderedPageBreak/>
         <w:t>Kunt u mij meer vertellen over waarom uw ruimteschip er zo uitziet en hoe dit zou werken?</w:t>
       </w:r>
     </w:p>
@@ -2618,7 +2669,43 @@
           <w:szCs w:val="22"/>
           <w:lang w:eastAsia="en-US"/>
         </w:rPr>
-        <w:t xml:space="preserve">Uw kunst exhibitie over ‘Alien art’, Hoe combineert u wetenschappelijk onderzoek met beeldende kunst? </w:t>
+        <w:t>Uw</w:t>
+      </w:r>
+      <w:r>
+        <w:rPr>
+          <w:rFonts w:ascii="Simplistic Sans" w:eastAsiaTheme="minorHAnsi" w:hAnsi="Simplistic Sans" w:cstheme="minorBidi"/>
+          <w:sz w:val="22"/>
+          <w:szCs w:val="22"/>
+          <w:lang w:eastAsia="en-US"/>
+        </w:rPr>
+        <w:t xml:space="preserve"> heeft een</w:t>
+      </w:r>
+      <w:r>
+        <w:rPr>
+          <w:rFonts w:ascii="Simplistic Sans" w:eastAsiaTheme="minorHAnsi" w:hAnsi="Simplistic Sans" w:cstheme="minorBidi"/>
+          <w:sz w:val="22"/>
+          <w:szCs w:val="22"/>
+          <w:lang w:eastAsia="en-US"/>
+        </w:rPr>
+        <w:t xml:space="preserve"> kunst exhibitie </w:t>
+      </w:r>
+      <w:r>
+        <w:rPr>
+          <w:rFonts w:ascii="Simplistic Sans" w:eastAsiaTheme="minorHAnsi" w:hAnsi="Simplistic Sans" w:cstheme="minorBidi"/>
+          <w:sz w:val="22"/>
+          <w:szCs w:val="22"/>
+          <w:lang w:eastAsia="en-US"/>
+        </w:rPr>
+        <w:t>genaamd</w:t>
+      </w:r>
+      <w:r>
+        <w:rPr>
+          <w:rFonts w:ascii="Simplistic Sans" w:eastAsiaTheme="minorHAnsi" w:hAnsi="Simplistic Sans" w:cstheme="minorBidi"/>
+          <w:sz w:val="22"/>
+          <w:szCs w:val="22"/>
+          <w:lang w:eastAsia="en-US"/>
+        </w:rPr>
+        <w:t xml:space="preserve"> ‘Alien art’, Hoe combineert u wetenschappelijk onderzoek met beeldende kunst? </w:t>
       </w:r>
     </w:p>
     <w:p>
@@ -2643,34 +2730,7 @@
           <w:szCs w:val="22"/>
           <w:lang w:eastAsia="en-US"/>
         </w:rPr>
-        <w:t>Heb je een favoriet kunststuk in deze</w:t>
-      </w:r>
-      <w:r>
-        <w:rPr>
-          <w:rFonts w:ascii="Simplistic Sans" w:eastAsiaTheme="minorHAnsi" w:hAnsi="Simplistic Sans" w:cstheme="minorBidi"/>
-          <w:sz w:val="22"/>
-          <w:szCs w:val="22"/>
-          <w:lang w:eastAsia="en-US"/>
-        </w:rPr>
-        <w:t xml:space="preserve"> ‘alien art’</w:t>
-      </w:r>
-      <w:r>
-        <w:rPr>
-          <w:rFonts w:ascii="Simplistic Sans" w:eastAsiaTheme="minorHAnsi" w:hAnsi="Simplistic Sans" w:cstheme="minorBidi"/>
-          <w:sz w:val="22"/>
-          <w:szCs w:val="22"/>
-          <w:lang w:eastAsia="en-US"/>
-        </w:rPr>
-        <w:t xml:space="preserve"> exhibitie</w:t>
-      </w:r>
-      <w:r>
-        <w:rPr>
-          <w:rFonts w:ascii="Simplistic Sans" w:eastAsiaTheme="minorHAnsi" w:hAnsi="Simplistic Sans" w:cstheme="minorBidi"/>
-          <w:sz w:val="22"/>
-          <w:szCs w:val="22"/>
-          <w:lang w:eastAsia="en-US"/>
-        </w:rPr>
-        <w:t>?</w:t>
+        <w:t>Waar haalt u hiervoor de inspiratie vandaan?</w:t>
       </w:r>
     </w:p>
     <w:p>
@@ -2695,7 +2755,7 @@
           <w:szCs w:val="22"/>
           <w:lang w:eastAsia="en-US"/>
         </w:rPr>
-        <w:t>Heb je nog kunstplannen voor de toekomst?</w:t>
+        <w:t>Bijvoorbeeld de artistieke keuzes rondom kleurgebruik in uw werk?</w:t>
       </w:r>
     </w:p>
     <w:p>
@@ -2720,7 +2780,57 @@
           <w:szCs w:val="22"/>
           <w:lang w:eastAsia="en-US"/>
         </w:rPr>
-        <w:t>Kun je vertellen over enkele van je meest gedenkwaardige ervaringen of momenten tijdens je werk in de ruimtewetenschap?</w:t>
+        <w:t>Zijn er nog kunstenaars die u hebben geïnspireerd in uw werk hiervoor?</w:t>
+      </w:r>
+    </w:p>
+    <w:p>
+      <w:pPr>
+        <w:pStyle w:val="NormalWeb"/>
+        <w:numPr>
+          <w:ilvl w:val="1"/>
+          <w:numId w:val="4"/>
+        </w:numPr>
+        <w:shd w:val="clear" w:color="auto" w:fill="FFFFFF"/>
+        <w:rPr>
+          <w:rFonts w:ascii="Simplistic Sans" w:eastAsiaTheme="minorHAnsi" w:hAnsi="Simplistic Sans" w:cstheme="minorBidi"/>
+          <w:sz w:val="22"/>
+          <w:szCs w:val="22"/>
+          <w:lang w:eastAsia="en-US"/>
+        </w:rPr>
+      </w:pPr>
+      <w:r>
+        <w:rPr>
+          <w:rFonts w:ascii="Simplistic Sans" w:eastAsiaTheme="minorHAnsi" w:hAnsi="Simplistic Sans" w:cstheme="minorBidi"/>
+          <w:sz w:val="22"/>
+          <w:szCs w:val="22"/>
+          <w:lang w:eastAsia="en-US"/>
+        </w:rPr>
+        <w:t>Wat is uw favoriete kunststuk in deze ‘alien art’ exhibitie?</w:t>
+      </w:r>
+    </w:p>
+    <w:p>
+      <w:pPr>
+        <w:pStyle w:val="NormalWeb"/>
+        <w:numPr>
+          <w:ilvl w:val="1"/>
+          <w:numId w:val="4"/>
+        </w:numPr>
+        <w:shd w:val="clear" w:color="auto" w:fill="FFFFFF"/>
+        <w:rPr>
+          <w:rFonts w:ascii="Simplistic Sans" w:eastAsiaTheme="minorHAnsi" w:hAnsi="Simplistic Sans" w:cstheme="minorBidi"/>
+          <w:sz w:val="22"/>
+          <w:szCs w:val="22"/>
+          <w:lang w:eastAsia="en-US"/>
+        </w:rPr>
+      </w:pPr>
+      <w:r>
+        <w:rPr>
+          <w:rFonts w:ascii="Simplistic Sans" w:eastAsiaTheme="minorHAnsi" w:hAnsi="Simplistic Sans" w:cstheme="minorBidi"/>
+          <w:sz w:val="22"/>
+          <w:szCs w:val="22"/>
+          <w:lang w:eastAsia="en-US"/>
+        </w:rPr>
+        <w:t>Heeft u nog kunstplannen voor de toekomst?</w:t>
       </w:r>
     </w:p>
     <w:p>
@@ -2745,16 +2855,25 @@
           <w:szCs w:val="22"/>
           <w:lang w:eastAsia="en-US"/>
         </w:rPr>
-        <w:t xml:space="preserve">In 2024 wordt uw werk de ‘Einsteinfontein’ geplaatst, </w:t>
-      </w:r>
-      <w:r>
-        <w:rPr>
-          <w:rFonts w:ascii="Simplistic Sans" w:eastAsiaTheme="minorHAnsi" w:hAnsi="Simplistic Sans" w:cstheme="minorBidi"/>
-          <w:sz w:val="22"/>
-          <w:szCs w:val="22"/>
-          <w:lang w:eastAsia="en-US"/>
-        </w:rPr>
-        <w:t>een zwart gat als fontein. Kunt u uitleggen wat deze fontein gaat laten zien?</w:t>
+        <w:t xml:space="preserve">Wat is de meest bijzondere ervaring die u heeft gehad tijdens uw </w:t>
+      </w:r>
+      <w:r>
+        <w:rPr>
+          <w:rFonts w:ascii="Simplistic Sans" w:eastAsiaTheme="minorHAnsi" w:hAnsi="Simplistic Sans" w:cstheme="minorBidi"/>
+          <w:sz w:val="22"/>
+          <w:szCs w:val="22"/>
+          <w:lang w:eastAsia="en-US"/>
+        </w:rPr>
+        <w:t>ruimtewetenscha</w:t>
+      </w:r>
+      <w:r>
+        <w:rPr>
+          <w:rFonts w:ascii="Simplistic Sans" w:eastAsiaTheme="minorHAnsi" w:hAnsi="Simplistic Sans" w:cstheme="minorBidi"/>
+          <w:sz w:val="22"/>
+          <w:szCs w:val="22"/>
+          <w:lang w:eastAsia="en-US"/>
+        </w:rPr>
+        <w:t xml:space="preserve">ppelijk werk? </w:t>
       </w:r>
     </w:p>
     <w:p>
@@ -2779,7 +2898,34 @@
           <w:szCs w:val="22"/>
           <w:lang w:eastAsia="en-US"/>
         </w:rPr>
-        <w:t xml:space="preserve">Wat zijn enkele van je toekomstige plannen en ambities op het gebied van ruimtewetenschap en kunst? </w:t>
+        <w:t>In 2024 wordt uw werk de ‘Einsteinfontein’ geplaatst</w:t>
+      </w:r>
+      <w:r>
+        <w:rPr>
+          <w:rFonts w:ascii="Simplistic Sans" w:eastAsiaTheme="minorHAnsi" w:hAnsi="Simplistic Sans" w:cstheme="minorBidi"/>
+          <w:sz w:val="22"/>
+          <w:szCs w:val="22"/>
+          <w:lang w:eastAsia="en-US"/>
+        </w:rPr>
+        <w:t xml:space="preserve"> in Leiden</w:t>
+      </w:r>
+      <w:r>
+        <w:rPr>
+          <w:rFonts w:ascii="Simplistic Sans" w:eastAsiaTheme="minorHAnsi" w:hAnsi="Simplistic Sans" w:cstheme="minorBidi"/>
+          <w:sz w:val="22"/>
+          <w:szCs w:val="22"/>
+          <w:lang w:eastAsia="en-US"/>
+        </w:rPr>
+        <w:t xml:space="preserve">, </w:t>
+      </w:r>
+      <w:r>
+        <w:rPr>
+          <w:rFonts w:ascii="Simplistic Sans" w:eastAsiaTheme="minorHAnsi" w:hAnsi="Simplistic Sans" w:cstheme="minorBidi"/>
+          <w:sz w:val="22"/>
+          <w:szCs w:val="22"/>
+          <w:lang w:eastAsia="en-US"/>
+        </w:rPr>
+        <w:t>een zwart gat als fontein. Kunt u uitleggen wat deze fontein gaat laten zien?</w:t>
       </w:r>
     </w:p>
     <w:p>
@@ -2797,6 +2943,49 @@
           <w:lang w:eastAsia="en-US"/>
         </w:rPr>
       </w:pPr>
+      <w:r>
+        <w:rPr>
+          <w:rFonts w:ascii="Simplistic Sans" w:eastAsiaTheme="minorHAnsi" w:hAnsi="Simplistic Sans" w:cstheme="minorBidi"/>
+          <w:sz w:val="22"/>
+          <w:szCs w:val="22"/>
+          <w:lang w:eastAsia="en-US"/>
+        </w:rPr>
+        <w:t xml:space="preserve">Wat zijn van </w:t>
+      </w:r>
+      <w:r>
+        <w:rPr>
+          <w:rFonts w:ascii="Simplistic Sans" w:eastAsiaTheme="minorHAnsi" w:hAnsi="Simplistic Sans" w:cstheme="minorBidi"/>
+          <w:sz w:val="22"/>
+          <w:szCs w:val="22"/>
+          <w:lang w:eastAsia="en-US"/>
+        </w:rPr>
+        <w:t>uw</w:t>
+      </w:r>
+      <w:r>
+        <w:rPr>
+          <w:rFonts w:ascii="Simplistic Sans" w:eastAsiaTheme="minorHAnsi" w:hAnsi="Simplistic Sans" w:cstheme="minorBidi"/>
+          <w:sz w:val="22"/>
+          <w:szCs w:val="22"/>
+          <w:lang w:eastAsia="en-US"/>
+        </w:rPr>
+        <w:t xml:space="preserve"> toekomstige plannen en ambities op het gebied van ruimtewetenschap en kunst? </w:t>
+      </w:r>
+    </w:p>
+    <w:p>
+      <w:pPr>
+        <w:pStyle w:val="NormalWeb"/>
+        <w:numPr>
+          <w:ilvl w:val="1"/>
+          <w:numId w:val="4"/>
+        </w:numPr>
+        <w:shd w:val="clear" w:color="auto" w:fill="FFFFFF"/>
+        <w:rPr>
+          <w:rFonts w:ascii="Simplistic Sans" w:eastAsiaTheme="minorHAnsi" w:hAnsi="Simplistic Sans" w:cstheme="minorBidi"/>
+          <w:sz w:val="22"/>
+          <w:szCs w:val="22"/>
+          <w:lang w:eastAsia="en-US"/>
+        </w:rPr>
+      </w:pPr>
       <w:commentRangeStart w:id="4"/>
       <w:r>
         <w:rPr>
@@ -2805,7 +2994,25 @@
           <w:szCs w:val="22"/>
           <w:lang w:eastAsia="en-US"/>
         </w:rPr>
-        <w:t>Zijn er bepaalde projecten of samenwerkingen waar je naar uitkijkt?</w:t>
+        <w:t xml:space="preserve">Zijn er bepaalde projecten of samenwerkingen waar </w:t>
+      </w:r>
+      <w:r>
+        <w:rPr>
+          <w:rFonts w:ascii="Simplistic Sans" w:eastAsiaTheme="minorHAnsi" w:hAnsi="Simplistic Sans" w:cstheme="minorBidi"/>
+          <w:sz w:val="22"/>
+          <w:szCs w:val="22"/>
+          <w:lang w:eastAsia="en-US"/>
+        </w:rPr>
+        <w:t>u</w:t>
+      </w:r>
+      <w:r>
+        <w:rPr>
+          <w:rFonts w:ascii="Simplistic Sans" w:eastAsiaTheme="minorHAnsi" w:hAnsi="Simplistic Sans" w:cstheme="minorBidi"/>
+          <w:sz w:val="22"/>
+          <w:szCs w:val="22"/>
+          <w:lang w:eastAsia="en-US"/>
+        </w:rPr>
+        <w:t xml:space="preserve"> naar uitkijkt?</w:t>
       </w:r>
       <w:commentRangeEnd w:id="4"/>
       <w:r>

</xml_diff>

<commit_message>
vault backup: 2023-10-05 21:39:08
</commit_message>
<xml_diff>
--- a/Vakken/Journalistieke en Redactionele Vaardigheden/Interview/Feedback folder/Interviewplan_JortSiemes_VincentIcke_V2_FeedbackApplied.docx
+++ b/Vakken/Journalistieke en Redactionele Vaardigheden/Interview/Feedback folder/Interviewplan_JortSiemes_VincentIcke_V2_FeedbackApplied.docx
@@ -1275,7 +1275,61 @@
           <w:szCs w:val="22"/>
           <w:lang w:eastAsia="en-US"/>
         </w:rPr>
-        <w:t>, om te beginnen veel dank voor uw tijd als pre-master student in Leiden gebruik ik dit interview om een artikel te schrijven</w:t>
+        <w:t>, om te beginnen veel dank voor uw tijd</w:t>
+      </w:r>
+      <w:r>
+        <w:rPr>
+          <w:rFonts w:ascii="Simplistic Sans" w:eastAsiaTheme="minorHAnsi" w:hAnsi="Simplistic Sans" w:cstheme="minorBidi"/>
+          <w:sz w:val="22"/>
+          <w:szCs w:val="22"/>
+          <w:lang w:eastAsia="en-US"/>
+        </w:rPr>
+        <w:t>. A</w:t>
+      </w:r>
+      <w:r>
+        <w:rPr>
+          <w:rFonts w:ascii="Simplistic Sans" w:eastAsiaTheme="minorHAnsi" w:hAnsi="Simplistic Sans" w:cstheme="minorBidi"/>
+          <w:sz w:val="22"/>
+          <w:szCs w:val="22"/>
+          <w:lang w:eastAsia="en-US"/>
+        </w:rPr>
+        <w:t xml:space="preserve">ls pre-master student in Leiden </w:t>
+      </w:r>
+      <w:r>
+        <w:rPr>
+          <w:rFonts w:ascii="Simplistic Sans" w:eastAsiaTheme="minorHAnsi" w:hAnsi="Simplistic Sans" w:cstheme="minorBidi"/>
+          <w:sz w:val="22"/>
+          <w:szCs w:val="22"/>
+          <w:lang w:eastAsia="en-US"/>
+        </w:rPr>
+        <w:t>heb ik een aantal vragen voor u die</w:t>
+      </w:r>
+      <w:r>
+        <w:rPr>
+          <w:rFonts w:ascii="Simplistic Sans" w:eastAsiaTheme="minorHAnsi" w:hAnsi="Simplistic Sans" w:cstheme="minorBidi"/>
+          <w:sz w:val="22"/>
+          <w:szCs w:val="22"/>
+          <w:lang w:eastAsia="en-US"/>
+        </w:rPr>
+        <w:t xml:space="preserve"> ik</w:t>
+      </w:r>
+      <w:r>
+        <w:rPr>
+          <w:rFonts w:ascii="Simplistic Sans" w:eastAsiaTheme="minorHAnsi" w:hAnsi="Simplistic Sans" w:cstheme="minorBidi"/>
+          <w:sz w:val="22"/>
+          <w:szCs w:val="22"/>
+          <w:lang w:eastAsia="en-US"/>
+        </w:rPr>
+        <w:t xml:space="preserve"> ga gebruiken </w:t>
+      </w:r>
+      <w:r>
+        <w:rPr>
+          <w:rFonts w:ascii="Simplistic Sans" w:eastAsiaTheme="minorHAnsi" w:hAnsi="Simplistic Sans" w:cstheme="minorBidi"/>
+          <w:sz w:val="22"/>
+          <w:szCs w:val="22"/>
+          <w:lang w:eastAsia="en-US"/>
+        </w:rPr>
+        <w:t>om een artikel te schrijven</w:t>
       </w:r>
       <w:r>
         <w:rPr>
@@ -1285,6 +1339,15 @@
           <w:lang w:eastAsia="en-US"/>
         </w:rPr>
         <w:t xml:space="preserve">. </w:t>
+      </w:r>
+      <w:r>
+        <w:rPr>
+          <w:rFonts w:ascii="Simplistic Sans" w:eastAsiaTheme="minorHAnsi" w:hAnsi="Simplistic Sans" w:cstheme="minorBidi"/>
+          <w:sz w:val="22"/>
+          <w:szCs w:val="22"/>
+          <w:lang w:eastAsia="en-US"/>
+        </w:rPr>
+        <w:t>Ik ben met name erg geboeid door de combinatie die u maakt in ruimtewetenschap en beeldende kunst.</w:t>
       </w:r>
     </w:p>
     <w:p>
@@ -1351,83 +1414,95 @@
           <w:szCs w:val="22"/>
           <w:lang w:eastAsia="en-US"/>
         </w:rPr>
-        <w:t xml:space="preserve">Zelf </w:t>
-      </w:r>
-      <w:r>
-        <w:rPr>
-          <w:rFonts w:ascii="Simplistic Sans" w:eastAsiaTheme="minorHAnsi" w:hAnsi="Simplistic Sans" w:cstheme="minorBidi"/>
-          <w:sz w:val="22"/>
-          <w:szCs w:val="22"/>
-          <w:lang w:eastAsia="en-US"/>
-        </w:rPr>
-        <w:t>zijn</w:t>
-      </w:r>
-      <w:r>
-        <w:rPr>
-          <w:rFonts w:ascii="Simplistic Sans" w:eastAsiaTheme="minorHAnsi" w:hAnsi="Simplistic Sans" w:cstheme="minorBidi"/>
-          <w:sz w:val="22"/>
-          <w:szCs w:val="22"/>
-          <w:lang w:eastAsia="en-US"/>
-        </w:rPr>
-        <w:t xml:space="preserve"> een van mijn grootste inspiraties over het Heelal fictie films zoals </w:t>
-      </w:r>
-      <w:proofErr w:type="spellStart"/>
-      <w:r>
-        <w:rPr>
-          <w:rFonts w:ascii="Simplistic Sans" w:eastAsiaTheme="minorHAnsi" w:hAnsi="Simplistic Sans" w:cstheme="minorBidi"/>
-          <w:sz w:val="22"/>
-          <w:szCs w:val="22"/>
-          <w:lang w:eastAsia="en-US"/>
-        </w:rPr>
-        <w:t>Dune</w:t>
-      </w:r>
-      <w:proofErr w:type="spellEnd"/>
-      <w:r>
-        <w:rPr>
-          <w:rFonts w:ascii="Simplistic Sans" w:eastAsiaTheme="minorHAnsi" w:hAnsi="Simplistic Sans" w:cstheme="minorBidi"/>
-          <w:sz w:val="22"/>
-          <w:szCs w:val="22"/>
-          <w:lang w:eastAsia="en-US"/>
-        </w:rPr>
-        <w:t xml:space="preserve"> en 2001 Space </w:t>
-      </w:r>
-      <w:proofErr w:type="spellStart"/>
-      <w:r>
-        <w:rPr>
-          <w:rFonts w:ascii="Simplistic Sans" w:eastAsiaTheme="minorHAnsi" w:hAnsi="Simplistic Sans" w:cstheme="minorBidi"/>
-          <w:sz w:val="22"/>
-          <w:szCs w:val="22"/>
-          <w:lang w:eastAsia="en-US"/>
-        </w:rPr>
-        <w:t>Odyssey</w:t>
-      </w:r>
-      <w:proofErr w:type="spellEnd"/>
-      <w:r>
-        <w:rPr>
-          <w:rFonts w:ascii="Simplistic Sans" w:eastAsiaTheme="minorHAnsi" w:hAnsi="Simplistic Sans" w:cstheme="minorBidi"/>
-          <w:sz w:val="22"/>
-          <w:szCs w:val="22"/>
-          <w:lang w:eastAsia="en-US"/>
-        </w:rPr>
-        <w:t>. Nu ben</w:t>
-      </w:r>
-      <w:r>
-        <w:rPr>
-          <w:rFonts w:ascii="Simplistic Sans" w:eastAsiaTheme="minorHAnsi" w:hAnsi="Simplistic Sans" w:cstheme="minorBidi"/>
-          <w:sz w:val="22"/>
-          <w:szCs w:val="22"/>
-          <w:lang w:eastAsia="en-US"/>
-        </w:rPr>
-        <w:t xml:space="preserve"> ik</w:t>
-      </w:r>
-      <w:r>
-        <w:rPr>
-          <w:rFonts w:ascii="Simplistic Sans" w:eastAsiaTheme="minorHAnsi" w:hAnsi="Simplistic Sans" w:cstheme="minorBidi"/>
-          <w:sz w:val="22"/>
-          <w:szCs w:val="22"/>
-          <w:lang w:eastAsia="en-US"/>
-        </w:rPr>
-        <w:t xml:space="preserve"> erg benieuwd of u een favoriet ruimteverhaal heeft, zoals film? </w:t>
+        <w:t xml:space="preserve">In uw marathon interview met VPRO in 1997 gaf u aan zich af te vragen hoeveel nut </w:t>
+      </w:r>
+      <w:r>
+        <w:rPr>
+          <w:rFonts w:ascii="Simplistic Sans" w:eastAsiaTheme="minorHAnsi" w:hAnsi="Simplistic Sans" w:cstheme="minorBidi"/>
+          <w:sz w:val="22"/>
+          <w:szCs w:val="22"/>
+          <w:lang w:eastAsia="en-US"/>
+        </w:rPr>
+        <w:t>de mens zelf heeft in de ruimte voor wetenschappelijk onderzoek.</w:t>
+      </w:r>
+      <w:r>
+        <w:rPr>
+          <w:rFonts w:ascii="Simplistic Sans" w:eastAsiaTheme="minorHAnsi" w:hAnsi="Simplistic Sans" w:cstheme="minorBidi"/>
+          <w:sz w:val="22"/>
+          <w:szCs w:val="22"/>
+          <w:lang w:eastAsia="en-US"/>
+        </w:rPr>
+        <w:t xml:space="preserve"> </w:t>
+      </w:r>
+      <w:r>
+        <w:rPr>
+          <w:rFonts w:ascii="Simplistic Sans" w:eastAsiaTheme="minorHAnsi" w:hAnsi="Simplistic Sans" w:cstheme="minorBidi"/>
+          <w:sz w:val="22"/>
+          <w:szCs w:val="22"/>
+          <w:lang w:eastAsia="en-US"/>
+        </w:rPr>
+        <w:t>Wat vind u van de privatisering van ruimtevaart?</w:t>
+      </w:r>
+    </w:p>
+    <w:p>
+      <w:pPr>
+        <w:pStyle w:val="NormalWeb"/>
+        <w:numPr>
+          <w:ilvl w:val="0"/>
+          <w:numId w:val="4"/>
+        </w:numPr>
+        <w:shd w:val="clear" w:color="auto" w:fill="FFFFFF"/>
+        <w:rPr>
+          <w:rFonts w:ascii="Simplistic Sans" w:eastAsiaTheme="minorHAnsi" w:hAnsi="Simplistic Sans" w:cstheme="minorBidi"/>
+          <w:sz w:val="22"/>
+          <w:szCs w:val="22"/>
+          <w:lang w:eastAsia="en-US"/>
+        </w:rPr>
+      </w:pPr>
+      <w:r>
+        <w:rPr>
+          <w:rFonts w:ascii="Simplistic Sans" w:eastAsiaTheme="minorHAnsi" w:hAnsi="Simplistic Sans" w:cstheme="minorBidi"/>
+          <w:sz w:val="22"/>
+          <w:szCs w:val="22"/>
+          <w:lang w:eastAsia="en-US"/>
+        </w:rPr>
+        <w:t xml:space="preserve">In uw boek reisbureau Einstein bespreekt u dit onderwerp al een beetje maar: ‘Denkt u dat </w:t>
+      </w:r>
+      <w:r>
+        <w:rPr>
+          <w:rFonts w:ascii="Simplistic Sans" w:eastAsiaTheme="minorHAnsi" w:hAnsi="Simplistic Sans" w:cstheme="minorBidi"/>
+          <w:sz w:val="22"/>
+          <w:szCs w:val="22"/>
+          <w:lang w:eastAsia="en-US"/>
+        </w:rPr>
+        <w:t>er een toekomst in ruimtetoerisme</w:t>
+      </w:r>
+      <w:r>
+        <w:rPr>
+          <w:rFonts w:ascii="Simplistic Sans" w:eastAsiaTheme="minorHAnsi" w:hAnsi="Simplistic Sans" w:cstheme="minorBidi"/>
+          <w:sz w:val="22"/>
+          <w:szCs w:val="22"/>
+          <w:lang w:eastAsia="en-US"/>
+        </w:rPr>
+        <w:t xml:space="preserve"> zit</w:t>
+      </w:r>
+      <w:r>
+        <w:rPr>
+          <w:rFonts w:ascii="Simplistic Sans" w:eastAsiaTheme="minorHAnsi" w:hAnsi="Simplistic Sans" w:cstheme="minorBidi"/>
+          <w:sz w:val="22"/>
+          <w:szCs w:val="22"/>
+          <w:lang w:eastAsia="en-US"/>
+        </w:rPr>
+        <w:t>?</w:t>
+      </w:r>
+      <w:r>
+        <w:rPr>
+          <w:rFonts w:ascii="Simplistic Sans" w:eastAsiaTheme="minorHAnsi" w:hAnsi="Simplistic Sans" w:cstheme="minorBidi"/>
+          <w:sz w:val="22"/>
+          <w:szCs w:val="22"/>
+          <w:lang w:eastAsia="en-US"/>
+        </w:rPr>
+        <w:t>’</w:t>
       </w:r>
     </w:p>
     <w:p>
@@ -1452,110 +1527,7 @@
           <w:szCs w:val="22"/>
           <w:lang w:eastAsia="en-US"/>
         </w:rPr>
-        <w:t xml:space="preserve">Zelf </w:t>
-      </w:r>
-      <w:r>
-        <w:rPr>
-          <w:rFonts w:ascii="Simplistic Sans" w:eastAsiaTheme="minorHAnsi" w:hAnsi="Simplistic Sans" w:cstheme="minorBidi"/>
-          <w:sz w:val="22"/>
-          <w:szCs w:val="22"/>
-          <w:lang w:eastAsia="en-US"/>
-        </w:rPr>
-        <w:t>groot</w:t>
-      </w:r>
-      <w:r>
-        <w:rPr>
-          <w:rFonts w:ascii="Simplistic Sans" w:eastAsiaTheme="minorHAnsi" w:hAnsi="Simplistic Sans" w:cstheme="minorBidi"/>
-          <w:sz w:val="22"/>
-          <w:szCs w:val="22"/>
-          <w:lang w:eastAsia="en-US"/>
-        </w:rPr>
-        <w:t xml:space="preserve"> fan van </w:t>
-      </w:r>
-      <w:proofErr w:type="spellStart"/>
-      <w:r>
-        <w:rPr>
-          <w:rFonts w:ascii="Simplistic Sans" w:eastAsiaTheme="minorHAnsi" w:hAnsi="Simplistic Sans" w:cstheme="minorBidi"/>
-          <w:sz w:val="22"/>
-          <w:szCs w:val="22"/>
-          <w:lang w:eastAsia="en-US"/>
-        </w:rPr>
-        <w:t>Dune</w:t>
-      </w:r>
-      <w:proofErr w:type="spellEnd"/>
-      <w:r>
-        <w:rPr>
-          <w:rFonts w:ascii="Simplistic Sans" w:eastAsiaTheme="minorHAnsi" w:hAnsi="Simplistic Sans" w:cstheme="minorBidi"/>
-          <w:sz w:val="22"/>
-          <w:szCs w:val="22"/>
-          <w:lang w:eastAsia="en-US"/>
-        </w:rPr>
-        <w:t xml:space="preserve"> en</w:t>
-      </w:r>
-      <w:r>
-        <w:rPr>
-          <w:rFonts w:ascii="Simplistic Sans" w:eastAsiaTheme="minorHAnsi" w:hAnsi="Simplistic Sans" w:cstheme="minorBidi"/>
-          <w:sz w:val="22"/>
-          <w:szCs w:val="22"/>
-          <w:lang w:eastAsia="en-US"/>
-        </w:rPr>
-        <w:t xml:space="preserve"> 2001 Space </w:t>
-      </w:r>
-      <w:proofErr w:type="spellStart"/>
-      <w:r>
-        <w:rPr>
-          <w:rFonts w:ascii="Simplistic Sans" w:eastAsiaTheme="minorHAnsi" w:hAnsi="Simplistic Sans" w:cstheme="minorBidi"/>
-          <w:sz w:val="22"/>
-          <w:szCs w:val="22"/>
-          <w:lang w:eastAsia="en-US"/>
-        </w:rPr>
-        <w:t>Odyssey</w:t>
-      </w:r>
-      <w:proofErr w:type="spellEnd"/>
-      <w:r>
-        <w:rPr>
-          <w:rFonts w:ascii="Simplistic Sans" w:eastAsiaTheme="minorHAnsi" w:hAnsi="Simplistic Sans" w:cstheme="minorBidi"/>
-          <w:sz w:val="22"/>
-          <w:szCs w:val="22"/>
-          <w:lang w:eastAsia="en-US"/>
-        </w:rPr>
-        <w:t xml:space="preserve">, </w:t>
-      </w:r>
-      <w:r>
-        <w:rPr>
-          <w:rFonts w:ascii="Simplistic Sans" w:eastAsiaTheme="minorHAnsi" w:hAnsi="Simplistic Sans" w:cstheme="minorBidi"/>
-          <w:sz w:val="22"/>
-          <w:szCs w:val="22"/>
-          <w:lang w:eastAsia="en-US"/>
-        </w:rPr>
-        <w:t>(optie</w:t>
-      </w:r>
-      <w:r>
-        <w:rPr>
-          <w:rFonts w:ascii="Simplistic Sans" w:eastAsiaTheme="minorHAnsi" w:hAnsi="Simplistic Sans" w:cstheme="minorBidi"/>
-          <w:sz w:val="22"/>
-          <w:szCs w:val="22"/>
-          <w:lang w:eastAsia="en-US"/>
-        </w:rPr>
-        <w:t xml:space="preserve">: </w:t>
-      </w:r>
-      <w:r>
-        <w:rPr>
-          <w:rFonts w:ascii="Simplistic Sans" w:eastAsiaTheme="minorHAnsi" w:hAnsi="Simplistic Sans" w:cstheme="minorBidi"/>
-          <w:sz w:val="22"/>
-          <w:szCs w:val="22"/>
-          <w:lang w:eastAsia="en-US"/>
-        </w:rPr>
-        <w:t>Alien, Blade Runner</w:t>
-      </w:r>
-      <w:r>
-        <w:rPr>
-          <w:rFonts w:ascii="Simplistic Sans" w:eastAsiaTheme="minorHAnsi" w:hAnsi="Simplistic Sans" w:cstheme="minorBidi"/>
-          <w:sz w:val="22"/>
-          <w:szCs w:val="22"/>
-          <w:lang w:eastAsia="en-US"/>
-        </w:rPr>
-        <w:t>)</w:t>
+        <w:t>Hoe kijkt u zelf naar een ruimtereisje?</w:t>
       </w:r>
     </w:p>
     <w:p>
@@ -1580,95 +1552,47 @@
           <w:szCs w:val="22"/>
           <w:lang w:eastAsia="en-US"/>
         </w:rPr>
-        <w:t xml:space="preserve">In uw marathon interview met VPRO in 1997 gaf u aan zich af te vragen hoeveel nut </w:t>
-      </w:r>
-      <w:r>
-        <w:rPr>
-          <w:rFonts w:ascii="Simplistic Sans" w:eastAsiaTheme="minorHAnsi" w:hAnsi="Simplistic Sans" w:cstheme="minorBidi"/>
-          <w:sz w:val="22"/>
-          <w:szCs w:val="22"/>
-          <w:lang w:eastAsia="en-US"/>
-        </w:rPr>
-        <w:t>de mens zelf heeft in de ruimte voor wetenschappelijk onderzoek.</w:t>
-      </w:r>
-      <w:r>
-        <w:rPr>
-          <w:rFonts w:ascii="Simplistic Sans" w:eastAsiaTheme="minorHAnsi" w:hAnsi="Simplistic Sans" w:cstheme="minorBidi"/>
-          <w:sz w:val="22"/>
-          <w:szCs w:val="22"/>
-          <w:lang w:eastAsia="en-US"/>
-        </w:rPr>
-        <w:t xml:space="preserve"> </w:t>
-      </w:r>
-      <w:r>
-        <w:rPr>
-          <w:rFonts w:ascii="Simplistic Sans" w:eastAsiaTheme="minorHAnsi" w:hAnsi="Simplistic Sans" w:cstheme="minorBidi"/>
-          <w:sz w:val="22"/>
-          <w:szCs w:val="22"/>
-          <w:lang w:eastAsia="en-US"/>
-        </w:rPr>
-        <w:t>Wat vind u van de privatisering van ruimtevaart?</w:t>
-      </w:r>
-    </w:p>
-    <w:p>
-      <w:pPr>
-        <w:pStyle w:val="NormalWeb"/>
-        <w:numPr>
-          <w:ilvl w:val="0"/>
-          <w:numId w:val="4"/>
-        </w:numPr>
-        <w:shd w:val="clear" w:color="auto" w:fill="FFFFFF"/>
-        <w:rPr>
-          <w:rFonts w:ascii="Simplistic Sans" w:eastAsiaTheme="minorHAnsi" w:hAnsi="Simplistic Sans" w:cstheme="minorBidi"/>
-          <w:sz w:val="22"/>
-          <w:szCs w:val="22"/>
-          <w:lang w:eastAsia="en-US"/>
-        </w:rPr>
-      </w:pPr>
-      <w:r>
-        <w:rPr>
-          <w:rFonts w:ascii="Simplistic Sans" w:eastAsiaTheme="minorHAnsi" w:hAnsi="Simplistic Sans" w:cstheme="minorBidi"/>
-          <w:sz w:val="22"/>
-          <w:szCs w:val="22"/>
-          <w:lang w:eastAsia="en-US"/>
-        </w:rPr>
-        <w:t xml:space="preserve">In uw boek reisbureau Einstein bespreekt u dit onderwerp al een beetje maar: ‘Denkt u dat </w:t>
-      </w:r>
-      <w:r>
-        <w:rPr>
-          <w:rFonts w:ascii="Simplistic Sans" w:eastAsiaTheme="minorHAnsi" w:hAnsi="Simplistic Sans" w:cstheme="minorBidi"/>
-          <w:sz w:val="22"/>
-          <w:szCs w:val="22"/>
-          <w:lang w:eastAsia="en-US"/>
-        </w:rPr>
-        <w:t>er een toekomst in ruimtetoerisme</w:t>
-      </w:r>
-      <w:r>
-        <w:rPr>
-          <w:rFonts w:ascii="Simplistic Sans" w:eastAsiaTheme="minorHAnsi" w:hAnsi="Simplistic Sans" w:cstheme="minorBidi"/>
-          <w:sz w:val="22"/>
-          <w:szCs w:val="22"/>
-          <w:lang w:eastAsia="en-US"/>
-        </w:rPr>
-        <w:t xml:space="preserve"> zit</w:t>
-      </w:r>
-      <w:r>
-        <w:rPr>
-          <w:rFonts w:ascii="Simplistic Sans" w:eastAsiaTheme="minorHAnsi" w:hAnsi="Simplistic Sans" w:cstheme="minorBidi"/>
-          <w:sz w:val="22"/>
-          <w:szCs w:val="22"/>
-          <w:lang w:eastAsia="en-US"/>
-        </w:rPr>
-        <w:t>?</w:t>
-      </w:r>
-      <w:r>
-        <w:rPr>
-          <w:rFonts w:ascii="Simplistic Sans" w:eastAsiaTheme="minorHAnsi" w:hAnsi="Simplistic Sans" w:cstheme="minorBidi"/>
-          <w:sz w:val="22"/>
-          <w:szCs w:val="22"/>
-          <w:lang w:eastAsia="en-US"/>
-        </w:rPr>
-        <w:t>’</w:t>
+        <w:t xml:space="preserve">Zelf zijn een van mijn grootste inspiraties over het Heelal fictie films zoals </w:t>
+      </w:r>
+      <w:proofErr w:type="spellStart"/>
+      <w:r>
+        <w:rPr>
+          <w:rFonts w:ascii="Simplistic Sans" w:eastAsiaTheme="minorHAnsi" w:hAnsi="Simplistic Sans" w:cstheme="minorBidi"/>
+          <w:sz w:val="22"/>
+          <w:szCs w:val="22"/>
+          <w:lang w:eastAsia="en-US"/>
+        </w:rPr>
+        <w:t>Dune</w:t>
+      </w:r>
+      <w:proofErr w:type="spellEnd"/>
+      <w:r>
+        <w:rPr>
+          <w:rFonts w:ascii="Simplistic Sans" w:eastAsiaTheme="minorHAnsi" w:hAnsi="Simplistic Sans" w:cstheme="minorBidi"/>
+          <w:sz w:val="22"/>
+          <w:szCs w:val="22"/>
+          <w:lang w:eastAsia="en-US"/>
+        </w:rPr>
+        <w:t xml:space="preserve"> en 2001 Space </w:t>
+      </w:r>
+      <w:proofErr w:type="spellStart"/>
+      <w:r>
+        <w:rPr>
+          <w:rFonts w:ascii="Simplistic Sans" w:eastAsiaTheme="minorHAnsi" w:hAnsi="Simplistic Sans" w:cstheme="minorBidi"/>
+          <w:sz w:val="22"/>
+          <w:szCs w:val="22"/>
+          <w:lang w:eastAsia="en-US"/>
+        </w:rPr>
+        <w:t>Odyssey</w:t>
+      </w:r>
+      <w:proofErr w:type="spellEnd"/>
+      <w:r>
+        <w:rPr>
+          <w:rFonts w:ascii="Simplistic Sans" w:eastAsiaTheme="minorHAnsi" w:hAnsi="Simplistic Sans" w:cstheme="minorBidi"/>
+          <w:sz w:val="22"/>
+          <w:szCs w:val="22"/>
+          <w:lang w:eastAsia="en-US"/>
+        </w:rPr>
+        <w:t xml:space="preserve">. Nu ben ik erg benieuwd of u een favoriet ruimteverhaal heeft, zoals film? </w:t>
       </w:r>
     </w:p>
     <w:p>
@@ -1693,7 +1617,74 @@
           <w:szCs w:val="22"/>
           <w:lang w:eastAsia="en-US"/>
         </w:rPr>
-        <w:t>Hoe kijkt u zelf naar een ruimtereisje?</w:t>
+        <w:t xml:space="preserve">Zelf groot fan van </w:t>
+      </w:r>
+      <w:proofErr w:type="spellStart"/>
+      <w:r>
+        <w:rPr>
+          <w:rFonts w:ascii="Simplistic Sans" w:eastAsiaTheme="minorHAnsi" w:hAnsi="Simplistic Sans" w:cstheme="minorBidi"/>
+          <w:sz w:val="22"/>
+          <w:szCs w:val="22"/>
+          <w:lang w:eastAsia="en-US"/>
+        </w:rPr>
+        <w:t>Dune</w:t>
+      </w:r>
+      <w:proofErr w:type="spellEnd"/>
+      <w:r>
+        <w:rPr>
+          <w:rFonts w:ascii="Simplistic Sans" w:eastAsiaTheme="minorHAnsi" w:hAnsi="Simplistic Sans" w:cstheme="minorBidi"/>
+          <w:sz w:val="22"/>
+          <w:szCs w:val="22"/>
+          <w:lang w:eastAsia="en-US"/>
+        </w:rPr>
+        <w:t xml:space="preserve"> en 2001 Space </w:t>
+      </w:r>
+      <w:proofErr w:type="spellStart"/>
+      <w:r>
+        <w:rPr>
+          <w:rFonts w:ascii="Simplistic Sans" w:eastAsiaTheme="minorHAnsi" w:hAnsi="Simplistic Sans" w:cstheme="minorBidi"/>
+          <w:sz w:val="22"/>
+          <w:szCs w:val="22"/>
+          <w:lang w:eastAsia="en-US"/>
+        </w:rPr>
+        <w:t>Odyssey</w:t>
+      </w:r>
+      <w:proofErr w:type="spellEnd"/>
+      <w:r>
+        <w:rPr>
+          <w:rFonts w:ascii="Simplistic Sans" w:eastAsiaTheme="minorHAnsi" w:hAnsi="Simplistic Sans" w:cstheme="minorBidi"/>
+          <w:sz w:val="22"/>
+          <w:szCs w:val="22"/>
+          <w:lang w:eastAsia="en-US"/>
+        </w:rPr>
+        <w:t>, (optie</w:t>
+      </w:r>
+      <w:r>
+        <w:rPr>
+          <w:rFonts w:ascii="Simplistic Sans" w:eastAsiaTheme="minorHAnsi" w:hAnsi="Simplistic Sans" w:cstheme="minorBidi"/>
+          <w:sz w:val="22"/>
+          <w:szCs w:val="22"/>
+          <w:lang w:eastAsia="en-US"/>
+        </w:rPr>
+        <w:t xml:space="preserve">: </w:t>
+      </w:r>
+      <w:r>
+        <w:rPr>
+          <w:rFonts w:ascii="Simplistic Sans" w:eastAsiaTheme="minorHAnsi" w:hAnsi="Simplistic Sans" w:cstheme="minorBidi"/>
+          <w:sz w:val="22"/>
+          <w:szCs w:val="22"/>
+          <w:lang w:eastAsia="en-US"/>
+        </w:rPr>
+        <w:t>Alien, Blade Runner</w:t>
+      </w:r>
+      <w:r>
+        <w:rPr>
+          <w:rFonts w:ascii="Simplistic Sans" w:eastAsiaTheme="minorHAnsi" w:hAnsi="Simplistic Sans" w:cstheme="minorBidi"/>
+          <w:sz w:val="22"/>
+          <w:szCs w:val="22"/>
+          <w:lang w:eastAsia="en-US"/>
+        </w:rPr>
+        <w:t>)</w:t>
       </w:r>
     </w:p>
     <w:p>
@@ -2258,6 +2249,7 @@
           <w:szCs w:val="22"/>
           <w:lang w:eastAsia="en-US"/>
         </w:rPr>
+        <w:lastRenderedPageBreak/>
         <w:t>Wat is de grootste uitdaging? Aantal uitdagingen?</w:t>
       </w:r>
       <w:r>
@@ -2337,7 +2329,6 @@
           <w:szCs w:val="22"/>
           <w:lang w:eastAsia="en-US"/>
         </w:rPr>
-        <w:lastRenderedPageBreak/>
         <w:t xml:space="preserve">In de wereld draait door heeft u een </w:t>
       </w:r>
       <w:r>
@@ -3117,6 +3108,44 @@
           <w:rFonts w:ascii="Simplistic Sans" w:hAnsi="Simplistic Sans"/>
         </w:rPr>
       </w:pPr>
+      <w:r>
+        <w:rPr>
+          <w:rFonts w:ascii="Simplistic Sans" w:hAnsi="Simplistic Sans"/>
+        </w:rPr>
+        <w:t xml:space="preserve">Ik heb </w:t>
+      </w:r>
+      <w:proofErr w:type="spellStart"/>
+      <w:r>
+        <w:rPr>
+          <w:rFonts w:ascii="Simplistic Sans" w:hAnsi="Simplistic Sans"/>
+        </w:rPr>
+        <w:t>evt</w:t>
+      </w:r>
+      <w:proofErr w:type="spellEnd"/>
+      <w:r>
+        <w:rPr>
+          <w:rFonts w:ascii="Simplistic Sans" w:hAnsi="Simplistic Sans"/>
+        </w:rPr>
+        <w:t xml:space="preserve"> straks de mogelijkheid om mijn artikel in te sturen naar de Mare. </w:t>
+      </w:r>
+      <w:r>
+        <w:rPr>
+          <w:rFonts w:ascii="Simplistic Sans" w:hAnsi="Simplistic Sans"/>
+        </w:rPr>
+        <w:t xml:space="preserve">Ik zou het u vooraf dan uiteraard voorleggen. </w:t>
+      </w:r>
+      <w:r>
+        <w:rPr>
+          <w:rFonts w:ascii="Simplistic Sans" w:hAnsi="Simplistic Sans"/>
+        </w:rPr>
+        <w:t>Zou u hier bezwaar tegen hebben?</w:t>
+      </w:r>
+      <w:r>
+        <w:rPr>
+          <w:rFonts w:ascii="Simplistic Sans" w:hAnsi="Simplistic Sans"/>
+        </w:rPr>
+        <w:t xml:space="preserve"> Dan houd ik daar rekening mee.</w:t>
+      </w:r>
     </w:p>
     <w:sectPr>
       <w:pgSz w:w="11906" w:h="16838"/>

</xml_diff>

<commit_message>
vault backup: 2023-10-06 09:30:55
</commit_message>
<xml_diff>
--- a/Vakken/Journalistieke en Redactionele Vaardigheden/Interview/Feedback folder/Interviewplan_JortSiemes_VincentIcke_V2_FeedbackApplied.docx
+++ b/Vakken/Journalistieke en Redactionele Vaardigheden/Interview/Feedback folder/Interviewplan_JortSiemes_VincentIcke_V2_FeedbackApplied.docx
@@ -9,7 +9,7 @@
           <w:rFonts w:ascii="Simplistic Sans Bold" w:hAnsi="Simplistic Sans Bold"/>
           <w:sz w:val="52"/>
           <w:szCs w:val="52"/>
-          <w:lang w:val="en-US"/>
+          <w:lang w:val="fr-FR"/>
         </w:rPr>
       </w:pPr>
       <w:r>
@@ -17,47 +17,42 @@
           <w:rFonts w:ascii="Simplistic Sans Bold" w:hAnsi="Simplistic Sans Bold"/>
           <w:sz w:val="52"/>
           <w:szCs w:val="52"/>
-          <w:lang w:val="en-US"/>
-        </w:rPr>
-        <w:t>Interview Vincent Icke</w:t>
-      </w:r>
-    </w:p>
-    <w:p>
-      <w:pPr>
-        <w:rPr>
-          <w:rFonts w:ascii="Simplistic Sans" w:hAnsi="Simplistic Sans"/>
-          <w:lang w:val="en-US"/>
-        </w:rPr>
-      </w:pPr>
-      <w:r>
-        <w:rPr>
-          <w:rFonts w:ascii="Simplistic Sans" w:hAnsi="Simplistic Sans"/>
-          <w:lang w:val="en-US"/>
-        </w:rPr>
-        <w:t xml:space="preserve">Jort </w:t>
+          <w:lang w:val="fr-FR"/>
+        </w:rPr>
+        <w:t xml:space="preserve">Interview Vincent </w:t>
       </w:r>
       <w:proofErr w:type="spellStart"/>
       <w:r>
         <w:rPr>
-          <w:rFonts w:ascii="Simplistic Sans" w:hAnsi="Simplistic Sans"/>
-          <w:lang w:val="en-US"/>
-        </w:rPr>
-        <w:t>Siemes</w:t>
+          <w:rFonts w:ascii="Simplistic Sans Bold" w:hAnsi="Simplistic Sans Bold"/>
+          <w:sz w:val="52"/>
+          <w:szCs w:val="52"/>
+          <w:lang w:val="fr-FR"/>
+        </w:rPr>
+        <w:t>Icke</w:t>
       </w:r>
       <w:proofErr w:type="spellEnd"/>
-      <w:r>
-        <w:rPr>
-          <w:rFonts w:ascii="Simplistic Sans" w:hAnsi="Simplistic Sans"/>
-          <w:lang w:val="en-US"/>
-        </w:rPr>
-        <w:t xml:space="preserve"> - </w:t>
-      </w:r>
-      <w:r>
-        <w:rPr>
-          <w:rFonts w:ascii="Simplistic Sans" w:hAnsi="Simplistic Sans"/>
-          <w:lang w:val="en-US"/>
-        </w:rPr>
-        <w:t>4028198</w:t>
+    </w:p>
+    <w:p>
+      <w:pPr>
+        <w:rPr>
+          <w:rFonts w:ascii="Simplistic Sans" w:hAnsi="Simplistic Sans"/>
+          <w:lang w:val="fr-FR"/>
+        </w:rPr>
+      </w:pPr>
+      <w:r>
+        <w:rPr>
+          <w:rFonts w:ascii="Simplistic Sans" w:hAnsi="Simplistic Sans"/>
+          <w:lang w:val="fr-FR"/>
+        </w:rPr>
+        <w:t>Jort Siemes</w:t>
+      </w:r>
+      <w:r>
+        <w:rPr>
+          <w:rFonts w:ascii="Simplistic Sans" w:hAnsi="Simplistic Sans"/>
+          <w:lang w:val="fr-FR"/>
+        </w:rPr>
+        <w:t xml:space="preserve"> - 4028198</w:t>
       </w:r>
     </w:p>
     <w:p>
@@ -66,7 +61,7 @@
           <w:rFonts w:ascii="Simplistic Sans" w:hAnsi="Simplistic Sans"/>
           <w:sz w:val="36"/>
           <w:szCs w:val="36"/>
-          <w:lang w:val="en-US"/>
+          <w:lang w:val="fr-FR"/>
         </w:rPr>
       </w:pPr>
     </w:p>
@@ -79,6 +74,7 @@
           <w:bCs/>
           <w:sz w:val="24"/>
           <w:szCs w:val="24"/>
+          <w:lang w:val="fr-FR"/>
         </w:rPr>
       </w:pPr>
       <w:r>
@@ -156,19 +152,23 @@
           </wp:anchor>
         </w:drawing>
       </w:r>
+      <w:proofErr w:type="spellStart"/>
       <w:r>
         <w:rPr>
           <w:rFonts w:ascii="Simplistic Sans Bold" w:hAnsi="Simplistic Sans Bold"/>
           <w:sz w:val="24"/>
           <w:szCs w:val="24"/>
+          <w:lang w:val="fr-FR"/>
         </w:rPr>
         <w:t>Informatie</w:t>
       </w:r>
+      <w:proofErr w:type="spellEnd"/>
       <w:r>
         <w:rPr>
           <w:rFonts w:ascii="Simplistic Sans Bold" w:hAnsi="Simplistic Sans Bold"/>
           <w:sz w:val="24"/>
           <w:szCs w:val="24"/>
+          <w:lang w:val="fr-FR"/>
         </w:rPr>
         <w:t>:</w:t>
       </w:r>
@@ -344,6 +344,7 @@
           <w:rFonts w:ascii="Simplistic Sans" w:hAnsi="Simplistic Sans"/>
           <w:sz w:val="20"/>
           <w:szCs w:val="20"/>
+          <w:lang w:val="it-IT"/>
         </w:rPr>
       </w:pPr>
       <w:r>
@@ -351,6 +352,7 @@
           <w:rFonts w:ascii="Simplistic Sans" w:hAnsi="Simplistic Sans"/>
           <w:sz w:val="20"/>
           <w:szCs w:val="20"/>
+          <w:lang w:val="it-IT"/>
         </w:rPr>
         <w:t xml:space="preserve">Wikipedia: </w:t>
       </w:r>
@@ -361,6 +363,7 @@
             <w:rFonts w:ascii="Simplistic Sans" w:hAnsi="Simplistic Sans"/>
             <w:sz w:val="20"/>
             <w:szCs w:val="20"/>
+            <w:lang w:val="it-IT"/>
           </w:rPr>
           <w:t>https://nl.wikipedia.org/wiki/Vincent_Icke</w:t>
         </w:r>
@@ -372,6 +375,7 @@
           <w:rFonts w:ascii="Simplistic Sans" w:hAnsi="Simplistic Sans"/>
           <w:sz w:val="28"/>
           <w:szCs w:val="28"/>
+          <w:lang w:val="it-IT"/>
         </w:rPr>
       </w:pPr>
     </w:p>
@@ -1996,19 +2000,36 @@
           <w:rFonts w:ascii="Simplistic Sans" w:eastAsiaTheme="minorHAnsi" w:hAnsi="Simplistic Sans" w:cstheme="minorBidi"/>
           <w:sz w:val="22"/>
           <w:szCs w:val="22"/>
-          <w:highlight w:val="yellow"/>
-          <w:lang w:eastAsia="en-US"/>
-        </w:rPr>
-        <w:t>heeft een lintje gekregen</w:t>
-      </w:r>
-      <w:r>
-        <w:rPr>
-          <w:rFonts w:ascii="Simplistic Sans" w:eastAsiaTheme="minorHAnsi" w:hAnsi="Simplistic Sans" w:cstheme="minorBidi"/>
-          <w:sz w:val="22"/>
-          <w:szCs w:val="22"/>
-          <w:lang w:eastAsia="en-US"/>
-        </w:rPr>
-        <w:t xml:space="preserve"> voor uw inzet om de wetenschap te populariseren. </w:t>
+          <w:lang w:eastAsia="en-US"/>
+        </w:rPr>
+        <w:t xml:space="preserve">heeft een onderscheiding voor de </w:t>
+      </w:r>
+      <w:r>
+        <w:rPr>
+          <w:rFonts w:ascii="Simplistic Sans" w:eastAsiaTheme="minorHAnsi" w:hAnsi="Simplistic Sans" w:cstheme="minorBidi"/>
+          <w:sz w:val="22"/>
+          <w:szCs w:val="22"/>
+          <w:lang w:eastAsia="en-US"/>
+        </w:rPr>
+        <w:t>Ridder in de Orde van de Nederlandse Leeuw</w:t>
+      </w:r>
+      <w:r>
+        <w:rPr>
+          <w:rFonts w:ascii="Simplistic Sans" w:eastAsiaTheme="minorHAnsi" w:hAnsi="Simplistic Sans" w:cstheme="minorBidi"/>
+          <w:sz w:val="22"/>
+          <w:szCs w:val="22"/>
+          <w:lang w:eastAsia="en-US"/>
+        </w:rPr>
+        <w:t xml:space="preserve"> </w:t>
+      </w:r>
+      <w:r>
+        <w:rPr>
+          <w:rFonts w:ascii="Simplistic Sans" w:eastAsiaTheme="minorHAnsi" w:hAnsi="Simplistic Sans" w:cstheme="minorBidi"/>
+          <w:sz w:val="22"/>
+          <w:szCs w:val="22"/>
+          <w:lang w:eastAsia="en-US"/>
+        </w:rPr>
+        <w:t xml:space="preserve">voor uw inzet om de wetenschap te populariseren. </w:t>
       </w:r>
       <w:r>
         <w:rPr>
@@ -2060,7 +2081,25 @@
           <w:szCs w:val="22"/>
           <w:lang w:eastAsia="en-US"/>
         </w:rPr>
-        <w:t>En wat vind u daar het allerleukste aan?</w:t>
+        <w:t xml:space="preserve">En wat </w:t>
+      </w:r>
+      <w:r>
+        <w:rPr>
+          <w:rFonts w:ascii="Simplistic Sans" w:eastAsiaTheme="minorHAnsi" w:hAnsi="Simplistic Sans" w:cstheme="minorBidi"/>
+          <w:sz w:val="22"/>
+          <w:szCs w:val="22"/>
+          <w:lang w:eastAsia="en-US"/>
+        </w:rPr>
+        <w:t>vindt</w:t>
+      </w:r>
+      <w:r>
+        <w:rPr>
+          <w:rFonts w:ascii="Simplistic Sans" w:eastAsiaTheme="minorHAnsi" w:hAnsi="Simplistic Sans" w:cstheme="minorBidi"/>
+          <w:sz w:val="22"/>
+          <w:szCs w:val="22"/>
+          <w:lang w:eastAsia="en-US"/>
+        </w:rPr>
+        <w:t xml:space="preserve"> u daar het allerleukste aan?</w:t>
       </w:r>
     </w:p>
     <w:p>
@@ -2371,25 +2410,7 @@
           <w:lang w:eastAsia="en-US"/>
         </w:rPr>
         <w:lastRenderedPageBreak/>
-        <w:t xml:space="preserve">In de wereld draait door heeft u een </w:t>
-      </w:r>
-      <w:r>
-        <w:rPr>
-          <w:rFonts w:ascii="Simplistic Sans" w:eastAsiaTheme="minorHAnsi" w:hAnsi="Simplistic Sans" w:cstheme="minorBidi"/>
-          <w:sz w:val="22"/>
-          <w:szCs w:val="22"/>
-          <w:lang w:eastAsia="en-US"/>
-        </w:rPr>
-        <w:t xml:space="preserve">ongelofelijk interessante weergave </w:t>
-      </w:r>
-      <w:r>
-        <w:rPr>
-          <w:rFonts w:ascii="Simplistic Sans" w:eastAsiaTheme="minorHAnsi" w:hAnsi="Simplistic Sans" w:cstheme="minorBidi"/>
-          <w:sz w:val="22"/>
-          <w:szCs w:val="22"/>
-          <w:lang w:eastAsia="en-US"/>
-        </w:rPr>
-        <w:t>gepresenteerd</w:t>
+        <w:t>In de wereld draait door heeft u een ongelofelijk interessante weergave gepresenteerd</w:t>
       </w:r>
       <w:r>
         <w:rPr>
@@ -2888,25 +2909,7 @@
           <w:szCs w:val="22"/>
           <w:lang w:eastAsia="en-US"/>
         </w:rPr>
-        <w:t xml:space="preserve">Wat is de meest bijzondere ervaring die u heeft gehad tijdens uw </w:t>
-      </w:r>
-      <w:r>
-        <w:rPr>
-          <w:rFonts w:ascii="Simplistic Sans" w:eastAsiaTheme="minorHAnsi" w:hAnsi="Simplistic Sans" w:cstheme="minorBidi"/>
-          <w:sz w:val="22"/>
-          <w:szCs w:val="22"/>
-          <w:lang w:eastAsia="en-US"/>
-        </w:rPr>
-        <w:t>ruimtewetenscha</w:t>
-      </w:r>
-      <w:r>
-        <w:rPr>
-          <w:rFonts w:ascii="Simplistic Sans" w:eastAsiaTheme="minorHAnsi" w:hAnsi="Simplistic Sans" w:cstheme="minorBidi"/>
-          <w:sz w:val="22"/>
-          <w:szCs w:val="22"/>
-          <w:lang w:eastAsia="en-US"/>
-        </w:rPr>
-        <w:t xml:space="preserve">ppelijk werk? </w:t>
+        <w:t xml:space="preserve">Wat is de meest bijzondere ervaring die u heeft gehad tijdens uw ruimtewetenschappelijk werk? </w:t>
       </w:r>
     </w:p>
     <w:p>

</xml_diff>

<commit_message>
vault backup: 2023-10-06 10:00:56
</commit_message>
<xml_diff>
--- a/Vakken/Journalistieke en Redactionele Vaardigheden/Interview/Feedback folder/Interviewplan_JortSiemes_VincentIcke_V2_FeedbackApplied.docx
+++ b/Vakken/Journalistieke en Redactionele Vaardigheden/Interview/Feedback folder/Interviewplan_JortSiemes_VincentIcke_V2_FeedbackApplied.docx
@@ -153,6 +153,7 @@
         </w:drawing>
       </w:r>
       <w:proofErr w:type="spellStart"/>
+      <w:proofErr w:type="gramStart"/>
       <w:r>
         <w:rPr>
           <w:rFonts w:ascii="Simplistic Sans Bold" w:hAnsi="Simplistic Sans Bold"/>
@@ -172,6 +173,7 @@
         </w:rPr>
         <w:t>:</w:t>
       </w:r>
+      <w:proofErr w:type="gramEnd"/>
     </w:p>
     <w:p>
       <w:pPr>
@@ -1433,7 +1435,27 @@
           <w:szCs w:val="22"/>
           <w:lang w:eastAsia="en-US"/>
         </w:rPr>
-        <w:t>Wat vind u van de privatisering van ruimtevaart?</w:t>
+        <w:t xml:space="preserve">Wat </w:t>
+      </w:r>
+      <w:proofErr w:type="gramStart"/>
+      <w:r>
+        <w:rPr>
+          <w:rFonts w:ascii="Simplistic Sans" w:eastAsiaTheme="minorHAnsi" w:hAnsi="Simplistic Sans" w:cstheme="minorBidi"/>
+          <w:sz w:val="22"/>
+          <w:szCs w:val="22"/>
+          <w:lang w:eastAsia="en-US"/>
+        </w:rPr>
+        <w:t>vind</w:t>
+      </w:r>
+      <w:proofErr w:type="gramEnd"/>
+      <w:r>
+        <w:rPr>
+          <w:rFonts w:ascii="Simplistic Sans" w:eastAsiaTheme="minorHAnsi" w:hAnsi="Simplistic Sans" w:cstheme="minorBidi"/>
+          <w:sz w:val="22"/>
+          <w:szCs w:val="22"/>
+          <w:lang w:eastAsia="en-US"/>
+        </w:rPr>
+        <w:t xml:space="preserve"> u van de privatisering van ruimtevaart?</w:t>
       </w:r>
     </w:p>
     <w:p>
@@ -2166,7 +2188,45 @@
           <w:szCs w:val="22"/>
           <w:lang w:eastAsia="en-US"/>
         </w:rPr>
-        <w:t>Waarom vind u het belangrijk dat er onderzoek word gedaan naar het Heelal?</w:t>
+        <w:t xml:space="preserve">Waarom </w:t>
+      </w:r>
+      <w:r>
+        <w:rPr>
+          <w:rFonts w:ascii="Simplistic Sans" w:eastAsiaTheme="minorHAnsi" w:hAnsi="Simplistic Sans" w:cstheme="minorBidi"/>
+          <w:sz w:val="22"/>
+          <w:szCs w:val="22"/>
+          <w:lang w:eastAsia="en-US"/>
+        </w:rPr>
+        <w:t>vindt</w:t>
+      </w:r>
+      <w:r>
+        <w:rPr>
+          <w:rFonts w:ascii="Simplistic Sans" w:eastAsiaTheme="minorHAnsi" w:hAnsi="Simplistic Sans" w:cstheme="minorBidi"/>
+          <w:sz w:val="22"/>
+          <w:szCs w:val="22"/>
+          <w:lang w:eastAsia="en-US"/>
+        </w:rPr>
+        <w:t xml:space="preserve"> u het belangrijk dat er onderzoek </w:t>
+      </w:r>
+      <w:proofErr w:type="gramStart"/>
+      <w:r>
+        <w:rPr>
+          <w:rFonts w:ascii="Simplistic Sans" w:eastAsiaTheme="minorHAnsi" w:hAnsi="Simplistic Sans" w:cstheme="minorBidi"/>
+          <w:sz w:val="22"/>
+          <w:szCs w:val="22"/>
+          <w:lang w:eastAsia="en-US"/>
+        </w:rPr>
+        <w:t>word</w:t>
+      </w:r>
+      <w:proofErr w:type="gramEnd"/>
+      <w:r>
+        <w:rPr>
+          <w:rFonts w:ascii="Simplistic Sans" w:eastAsiaTheme="minorHAnsi" w:hAnsi="Simplistic Sans" w:cstheme="minorBidi"/>
+          <w:sz w:val="22"/>
+          <w:szCs w:val="22"/>
+          <w:lang w:eastAsia="en-US"/>
+        </w:rPr>
+        <w:t xml:space="preserve"> gedaan naar het Heelal?</w:t>
       </w:r>
     </w:p>
     <w:p>
@@ -2673,14 +2733,25 @@
         </w:rPr>
         <w:t>(</w:t>
       </w:r>
-      <w:r>
-        <w:rPr>
-          <w:rFonts w:ascii="Simplistic Sans" w:eastAsiaTheme="minorHAnsi" w:hAnsi="Simplistic Sans" w:cstheme="minorBidi"/>
-          <w:sz w:val="22"/>
-          <w:szCs w:val="22"/>
-          <w:lang w:eastAsia="en-US"/>
-        </w:rPr>
-        <w:t>en waarom het relevant is in de context van de ruimtewetenschap</w:t>
+      <w:proofErr w:type="gramStart"/>
+      <w:r>
+        <w:rPr>
+          <w:rFonts w:ascii="Simplistic Sans" w:eastAsiaTheme="minorHAnsi" w:hAnsi="Simplistic Sans" w:cstheme="minorBidi"/>
+          <w:sz w:val="22"/>
+          <w:szCs w:val="22"/>
+          <w:lang w:eastAsia="en-US"/>
+        </w:rPr>
+        <w:t>en</w:t>
+      </w:r>
+      <w:proofErr w:type="gramEnd"/>
+      <w:r>
+        <w:rPr>
+          <w:rFonts w:ascii="Simplistic Sans" w:eastAsiaTheme="minorHAnsi" w:hAnsi="Simplistic Sans" w:cstheme="minorBidi"/>
+          <w:sz w:val="22"/>
+          <w:szCs w:val="22"/>
+          <w:lang w:eastAsia="en-US"/>
+        </w:rPr>
+        <w:t xml:space="preserve"> waarom het relevant is in de context van de ruimtewetenschap</w:t>
       </w:r>
       <w:r>
         <w:rPr>

</xml_diff>